<commit_message>
implemented ilao standards and assembly line features
</commit_message>
<xml_diff>
--- a/docassemble/EndLockout/data/templates/end_lockout_letter.docx
+++ b/docassemble/EndLockout/data/templates/end_lockout_letter.docx
@@ -14,17 +14,205 @@
           <w:sz w:val="24"/>
           <w:szCs w:val="24"/>
         </w:rPr>
+        <w:t>{{ letter_date }}</w:t>
+      </w:r>
+    </w:p>
+    <w:p>
+      <w:pPr>
+        <w:rPr>
+          <w:sz w:val="24"/>
+          <w:szCs w:val="24"/>
+        </w:rPr>
+      </w:pPr>
+    </w:p>
+    <w:p>
+      <w:pPr>
+        <w:rPr>
+          <w:sz w:val="24"/>
+          <w:szCs w:val="24"/>
+        </w:rPr>
+      </w:pPr>
+      <w:r>
+        <w:rPr>
+          <w:sz w:val="24"/>
+          <w:szCs w:val="24"/>
+        </w:rPr>
+        <w:t>{%p if knows_landlord_name == True %}</w:t>
+      </w:r>
+    </w:p>
+    <w:p>
+      <w:pPr>
+        <w:rPr>
+          <w:sz w:val="24"/>
+          <w:szCs w:val="24"/>
+        </w:rPr>
+      </w:pPr>
+      <w:r>
+        <w:rPr>
+          <w:sz w:val="24"/>
+          <w:szCs w:val="24"/>
+        </w:rPr>
+        <w:t>{{ landlord</w:t>
+      </w:r>
+      <w:r>
+        <w:rPr>
+          <w:sz w:val="24"/>
+          <w:szCs w:val="24"/>
+        </w:rPr>
+        <w:t>s[0]</w:t>
+      </w:r>
+      <w:r>
+        <w:rPr>
+          <w:sz w:val="24"/>
+          <w:szCs w:val="24"/>
+        </w:rPr>
+        <w:t>.</w:t>
+      </w:r>
+      <w:r>
+        <w:rPr>
+          <w:sz w:val="24"/>
+          <w:szCs w:val="24"/>
+        </w:rPr>
+        <w:t>name</w:t>
+      </w:r>
+      <w:r>
+        <w:rPr>
+          <w:sz w:val="24"/>
+          <w:szCs w:val="24"/>
+        </w:rPr>
+        <w:t>.full(middle="full")</w:t>
+      </w:r>
+      <w:r>
+        <w:rPr>
+          <w:sz w:val="24"/>
+          <w:szCs w:val="24"/>
+        </w:rPr>
+        <w:t xml:space="preserve"> }}</w:t>
+      </w:r>
+    </w:p>
+    <w:p>
+      <w:pPr>
+        <w:rPr>
+          <w:sz w:val="24"/>
+          <w:szCs w:val="24"/>
+        </w:rPr>
+      </w:pPr>
+      <w:r>
+        <w:rPr>
+          <w:sz w:val="24"/>
+          <w:szCs w:val="24"/>
+        </w:rPr>
+        <w:t>{%p else %}</w:t>
+      </w:r>
+    </w:p>
+    <w:p>
+      <w:pPr>
+        <w:rPr>
+          <w:sz w:val="24"/>
+          <w:szCs w:val="24"/>
+        </w:rPr>
+      </w:pPr>
+      <w:r>
+        <w:rPr>
+          <w:sz w:val="24"/>
+          <w:szCs w:val="24"/>
+        </w:rPr>
+        <w:t xml:space="preserve">Landlord of </w:t>
+      </w:r>
+      <w:r>
+        <w:rPr>
+          <w:sz w:val="24"/>
+          <w:szCs w:val="24"/>
+        </w:rPr>
+        <w:t>{{ rental_property</w:t>
+      </w:r>
+      <w:r>
+        <w:rPr>
+          <w:sz w:val="24"/>
+          <w:szCs w:val="24"/>
+        </w:rPr>
+        <w:t>.on_one_line()</w:t>
+      </w:r>
+      <w:r>
+        <w:rPr>
+          <w:sz w:val="24"/>
+          <w:szCs w:val="24"/>
+        </w:rPr>
+        <w:t xml:space="preserve"> }}</w:t>
+      </w:r>
+    </w:p>
+    <w:p>
+      <w:pPr>
+        <w:rPr>
+          <w:sz w:val="24"/>
+          <w:szCs w:val="24"/>
+        </w:rPr>
+      </w:pPr>
+      <w:r>
+        <w:rPr>
+          <w:sz w:val="24"/>
+          <w:szCs w:val="24"/>
+        </w:rPr>
+        <w:t>{%p endif %}</w:t>
+      </w:r>
+    </w:p>
+    <w:p>
+      <w:pPr>
+        <w:rPr>
+          <w:sz w:val="24"/>
+          <w:szCs w:val="24"/>
+        </w:rPr>
+      </w:pPr>
+      <w:r>
+        <w:rPr>
+          <w:sz w:val="24"/>
+          <w:szCs w:val="24"/>
+        </w:rPr>
+        <w:t>{%p if defined(‘</w:t>
+      </w:r>
+      <w:r>
+        <w:rPr>
+          <w:sz w:val="24"/>
+          <w:szCs w:val="24"/>
+        </w:rPr>
+        <w:t>landlord.address.address</w:t>
+      </w:r>
+      <w:r>
+        <w:rPr>
+          <w:sz w:val="24"/>
+          <w:szCs w:val="24"/>
+        </w:rPr>
+        <w:t>’) %}</w:t>
+      </w:r>
+    </w:p>
+    <w:p>
+      <w:pPr>
+        <w:rPr>
+          <w:sz w:val="24"/>
+          <w:szCs w:val="24"/>
+        </w:rPr>
+      </w:pPr>
+      <w:r>
+        <w:rPr>
+          <w:sz w:val="24"/>
+          <w:szCs w:val="24"/>
+        </w:rPr>
         <w:t xml:space="preserve">{{ </w:t>
       </w:r>
-      <w:proofErr w:type="spellStart"/>
-      <w:r>
-        <w:rPr>
-          <w:sz w:val="24"/>
-          <w:szCs w:val="24"/>
-        </w:rPr>
-        <w:t>letter_date</w:t>
-      </w:r>
-      <w:proofErr w:type="spellEnd"/>
+      <w:r>
+        <w:rPr>
+          <w:sz w:val="24"/>
+          <w:szCs w:val="24"/>
+        </w:rPr>
+        <w:t>landlord.address</w:t>
+      </w:r>
+      <w:r>
+        <w:rPr>
+          <w:sz w:val="24"/>
+          <w:szCs w:val="24"/>
+        </w:rPr>
+        <w:t>.line_one(bare=True)</w:t>
+      </w:r>
       <w:r>
         <w:rPr>
           <w:sz w:val="24"/>
@@ -40,45 +228,86 @@
           <w:szCs w:val="24"/>
         </w:rPr>
       </w:pPr>
-    </w:p>
-    <w:p>
-      <w:pPr>
-        <w:rPr>
-          <w:sz w:val="24"/>
-          <w:szCs w:val="24"/>
-        </w:rPr>
-      </w:pPr>
-      <w:r>
-        <w:rPr>
-          <w:sz w:val="24"/>
-          <w:szCs w:val="24"/>
-        </w:rPr>
-        <w:t xml:space="preserve">{%p if </w:t>
-      </w:r>
-      <w:proofErr w:type="spellStart"/>
-      <w:r>
-        <w:rPr>
-          <w:sz w:val="24"/>
-          <w:szCs w:val="24"/>
-        </w:rPr>
-        <w:t>knows_landlord_name</w:t>
-      </w:r>
-      <w:proofErr w:type="spellEnd"/>
-      <w:r>
-        <w:rPr>
-          <w:sz w:val="24"/>
-          <w:szCs w:val="24"/>
-        </w:rPr>
-        <w:t xml:space="preserve"> == True %}</w:t>
-      </w:r>
-    </w:p>
-    <w:p>
-      <w:pPr>
-        <w:rPr>
-          <w:sz w:val="24"/>
-          <w:szCs w:val="24"/>
-        </w:rPr>
-      </w:pPr>
+      <w:r>
+        <w:rPr>
+          <w:sz w:val="24"/>
+          <w:szCs w:val="24"/>
+        </w:rPr>
+        <w:t xml:space="preserve">{{ </w:t>
+      </w:r>
+      <w:r>
+        <w:rPr>
+          <w:sz w:val="24"/>
+          <w:szCs w:val="24"/>
+        </w:rPr>
+        <w:t>landlord.address</w:t>
+      </w:r>
+      <w:r>
+        <w:rPr>
+          <w:sz w:val="24"/>
+          <w:szCs w:val="24"/>
+        </w:rPr>
+        <w:t>.</w:t>
+      </w:r>
+      <w:r>
+        <w:rPr>
+          <w:sz w:val="24"/>
+          <w:szCs w:val="24"/>
+        </w:rPr>
+        <w:t>line_two()</w:t>
+      </w:r>
+      <w:r>
+        <w:rPr>
+          <w:sz w:val="24"/>
+          <w:szCs w:val="24"/>
+        </w:rPr>
+        <w:t xml:space="preserve"> }}</w:t>
+      </w:r>
+    </w:p>
+    <w:p>
+      <w:pPr>
+        <w:rPr>
+          <w:sz w:val="24"/>
+          <w:szCs w:val="24"/>
+        </w:rPr>
+      </w:pPr>
+      <w:r>
+        <w:rPr>
+          <w:sz w:val="24"/>
+          <w:szCs w:val="24"/>
+        </w:rPr>
+        <w:t>{%p endif %}</w:t>
+      </w:r>
+    </w:p>
+    <w:p>
+      <w:pPr>
+        <w:rPr>
+          <w:sz w:val="24"/>
+          <w:szCs w:val="24"/>
+        </w:rPr>
+      </w:pPr>
+    </w:p>
+    <w:p>
+      <w:pPr>
+        <w:rPr>
+          <w:sz w:val="24"/>
+          <w:szCs w:val="24"/>
+        </w:rPr>
+      </w:pPr>
+      <w:r>
+        <w:rPr>
+          <w:sz w:val="24"/>
+          <w:szCs w:val="24"/>
+        </w:rPr>
+        <w:t xml:space="preserve">Dear </w:t>
+      </w:r>
+      <w:r>
+        <w:rPr>
+          <w:sz w:val="24"/>
+          <w:szCs w:val="24"/>
+        </w:rPr>
+        <w:t>{% if knows_landlord_name == True %}</w:t>
+      </w:r>
       <w:r>
         <w:rPr>
           <w:sz w:val="24"/>
@@ -100,7 +329,6 @@
         </w:rPr>
         <w:t>.</w:t>
       </w:r>
-      <w:proofErr w:type="spellStart"/>
       <w:r>
         <w:rPr>
           <w:sz w:val="24"/>
@@ -113,15 +341,7 @@
           <w:sz w:val="24"/>
           <w:szCs w:val="24"/>
         </w:rPr>
-        <w:t>.full</w:t>
-      </w:r>
-      <w:proofErr w:type="spellEnd"/>
-      <w:r>
-        <w:rPr>
-          <w:sz w:val="24"/>
-          <w:szCs w:val="24"/>
-        </w:rPr>
-        <w:t>(middle="full")</w:t>
+        <w:t>.full(middle="full")</w:t>
       </w:r>
       <w:r>
         <w:rPr>
@@ -130,29 +350,14 @@
         </w:rPr>
         <w:t xml:space="preserve"> }}</w:t>
       </w:r>
-    </w:p>
-    <w:p>
-      <w:pPr>
-        <w:rPr>
-          <w:sz w:val="24"/>
-          <w:szCs w:val="24"/>
-        </w:rPr>
-      </w:pPr>
-      <w:r>
-        <w:rPr>
-          <w:sz w:val="24"/>
-          <w:szCs w:val="24"/>
-        </w:rPr>
-        <w:t>{%p else %}</w:t>
-      </w:r>
-    </w:p>
-    <w:p>
-      <w:pPr>
-        <w:rPr>
-          <w:sz w:val="24"/>
-          <w:szCs w:val="24"/>
-        </w:rPr>
-      </w:pPr>
+      <w:r>
+        <w:rPr>
+          <w:sz w:val="24"/>
+          <w:szCs w:val="24"/>
+          <w:lang w:val="en-US"/>
+        </w:rPr>
+        <w:t>{% else %}</w:t>
+      </w:r>
       <w:r>
         <w:rPr>
           <w:sz w:val="24"/>
@@ -165,632 +370,263 @@
           <w:sz w:val="24"/>
           <w:szCs w:val="24"/>
         </w:rPr>
+        <w:t>{{ rental_property</w:t>
+      </w:r>
+      <w:r>
+        <w:rPr>
+          <w:sz w:val="24"/>
+          <w:szCs w:val="24"/>
+        </w:rPr>
+        <w:t>.on_one_line(</w:t>
+      </w:r>
+      <w:r>
+        <w:rPr>
+          <w:sz w:val="24"/>
+          <w:szCs w:val="24"/>
+        </w:rPr>
+        <w:t>bare=True</w:t>
+      </w:r>
+      <w:r>
+        <w:rPr>
+          <w:sz w:val="24"/>
+          <w:szCs w:val="24"/>
+        </w:rPr>
+        <w:t>)</w:t>
+      </w:r>
+      <w:r>
+        <w:rPr>
+          <w:sz w:val="24"/>
+          <w:szCs w:val="24"/>
+        </w:rPr>
+        <w:t xml:space="preserve"> }}</w:t>
+      </w:r>
+      <w:r>
+        <w:rPr>
+          <w:sz w:val="24"/>
+          <w:szCs w:val="24"/>
+          <w:lang w:val="en-US"/>
+        </w:rPr>
+        <w:t>{% endif %}</w:t>
+      </w:r>
+      <w:r>
+        <w:rPr>
+          <w:sz w:val="24"/>
+          <w:szCs w:val="24"/>
+        </w:rPr>
+        <w:t>:</w:t>
+      </w:r>
+    </w:p>
+    <w:p>
+      <w:pPr>
+        <w:rPr>
+          <w:sz w:val="24"/>
+          <w:szCs w:val="24"/>
+        </w:rPr>
+      </w:pPr>
+    </w:p>
+    <w:p>
+      <w:pPr>
+        <w:rPr>
+          <w:sz w:val="24"/>
+          <w:szCs w:val="24"/>
+          <w:lang w:val="en-US"/>
+        </w:rPr>
+      </w:pPr>
+      <w:r>
+        <w:rPr>
+          <w:sz w:val="24"/>
+          <w:szCs w:val="24"/>
+          <w:lang w:val="en-US"/>
+        </w:rPr>
+        <w:t xml:space="preserve">I am a tenant at </w:t>
+      </w:r>
+      <w:r>
+        <w:rPr>
+          <w:sz w:val="24"/>
+          <w:szCs w:val="24"/>
+        </w:rPr>
+        <w:t>{{ rental_property</w:t>
+      </w:r>
+      <w:r>
+        <w:t xml:space="preserve"> </w:t>
+      </w:r>
+      <w:r>
+        <w:rPr>
+          <w:sz w:val="24"/>
+          <w:szCs w:val="24"/>
+        </w:rPr>
+        <w:t>.on_one_line(</w:t>
+      </w:r>
+      <w:r>
+        <w:rPr>
+          <w:sz w:val="24"/>
+          <w:szCs w:val="24"/>
+        </w:rPr>
+        <w:t>bare=True</w:t>
+      </w:r>
+      <w:r>
+        <w:rPr>
+          <w:sz w:val="24"/>
+          <w:szCs w:val="24"/>
+        </w:rPr>
+        <w:t>)</w:t>
+      </w:r>
+      <w:r>
+        <w:rPr>
+          <w:sz w:val="24"/>
+          <w:szCs w:val="24"/>
+        </w:rPr>
+        <w:t xml:space="preserve"> }}</w:t>
+      </w:r>
+      <w:r>
+        <w:rPr>
+          <w:sz w:val="24"/>
+          <w:szCs w:val="24"/>
+          <w:lang w:val="en-US"/>
+        </w:rPr>
+        <w:t xml:space="preserve">. I am writing to inform you of an illegal lockout that happened on or around </w:t>
+      </w:r>
+      <w:r>
+        <w:rPr>
+          <w:sz w:val="24"/>
+          <w:szCs w:val="24"/>
+          <w:lang w:val="en-US"/>
+        </w:rPr>
+        <w:t>{{ lockout_date }}</w:t>
+      </w:r>
+      <w:r>
+        <w:rPr>
+          <w:sz w:val="24"/>
+          <w:szCs w:val="24"/>
+          <w:lang w:val="en-US"/>
+        </w:rPr>
+        <w:t xml:space="preserve">. </w:t>
+      </w:r>
+      <w:commentRangeStart w:id="0"/>
+      <w:r>
+        <w:rPr>
+          <w:sz w:val="24"/>
+          <w:szCs w:val="24"/>
+          <w:lang w:val="en-US"/>
+        </w:rPr>
+        <w:t>The illegal lockout included:</w:t>
+      </w:r>
+      <w:commentRangeEnd w:id="0"/>
+      <w:r>
+        <w:rPr>
+          <w:sz w:val="24"/>
+          <w:szCs w:val="24"/>
+          <w:lang w:val="en-US"/>
+        </w:rPr>
+        <w:commentReference w:id="0"/>
+      </w:r>
+      <w:r>
+        <w:rPr>
+          <w:sz w:val="24"/>
+          <w:szCs w:val="24"/>
+          <w:lang w:val="en-US"/>
+        </w:rPr>
+        <w:t xml:space="preserve"> {{ </w:t>
+      </w:r>
+      <w:r>
+        <w:rPr>
+          <w:sz w:val="24"/>
+          <w:szCs w:val="24"/>
+          <w:lang w:val="en-US"/>
+        </w:rPr>
+        <w:t>lockout_methods</w:t>
+      </w:r>
+      <w:r>
+        <w:rPr>
+          <w:sz w:val="24"/>
+          <w:szCs w:val="24"/>
+          <w:lang w:val="en-US"/>
+        </w:rPr>
+        <w:t xml:space="preserve"> }}.</w:t>
+      </w:r>
+    </w:p>
+    <w:p>
+      <w:pPr>
+        <w:rPr>
+          <w:sz w:val="24"/>
+          <w:szCs w:val="24"/>
+          <w:lang w:val="en-US"/>
+        </w:rPr>
+      </w:pPr>
+      <w:r>
+        <w:rPr>
+          <w:sz w:val="24"/>
+          <w:szCs w:val="24"/>
+          <w:lang w:val="en-US"/>
+        </w:rPr>
+        <w:t>{%</w:t>
+      </w:r>
+      <w:r>
+        <w:rPr>
+          <w:sz w:val="24"/>
+          <w:szCs w:val="24"/>
+          <w:lang w:val="en-US"/>
+        </w:rPr>
+        <w:t>p</w:t>
+      </w:r>
+      <w:r>
+        <w:rPr>
+          <w:sz w:val="24"/>
+          <w:szCs w:val="24"/>
+          <w:lang w:val="en-US"/>
+        </w:rPr>
+        <w:t xml:space="preserve"> if jurisdiction </w:t>
+      </w:r>
+      <w:r>
+        <w:rPr>
+          <w:sz w:val="24"/>
+          <w:szCs w:val="24"/>
+          <w:lang w:val="en-US"/>
+        </w:rPr>
+        <w:t>!</w:t>
+      </w:r>
+      <w:r>
+        <w:rPr>
+          <w:sz w:val="24"/>
+          <w:szCs w:val="24"/>
+          <w:lang w:val="en-US"/>
+        </w:rPr>
+        <w:t>=”il” %}</w:t>
+      </w:r>
+    </w:p>
+    <w:p>
+      <w:pPr>
+        <w:rPr>
+          <w:sz w:val="24"/>
+          <w:szCs w:val="24"/>
+          <w:lang w:val="en-US"/>
+        </w:rPr>
+      </w:pPr>
+    </w:p>
+    <w:p>
+      <w:pPr>
+        <w:rPr>
+          <w:sz w:val="24"/>
+          <w:szCs w:val="24"/>
+          <w:lang w:val="en-US"/>
+        </w:rPr>
+      </w:pPr>
+      <w:r>
+        <w:rPr>
+          <w:sz w:val="24"/>
+          <w:szCs w:val="24"/>
+          <w:lang w:val="en-US"/>
+        </w:rPr>
+        <w:t xml:space="preserve">Under the </w:t>
+      </w:r>
+      <w:r>
+        <w:rPr>
+          <w:sz w:val="24"/>
+          <w:szCs w:val="24"/>
+          <w:lang w:val="en-US"/>
+        </w:rPr>
         <w:t xml:space="preserve">{{ </w:t>
       </w:r>
-      <w:proofErr w:type="spellStart"/>
-      <w:r>
-        <w:rPr>
-          <w:sz w:val="24"/>
-          <w:szCs w:val="24"/>
-        </w:rPr>
-        <w:t>rental_property</w:t>
-      </w:r>
-      <w:r>
-        <w:rPr>
-          <w:sz w:val="24"/>
-          <w:szCs w:val="24"/>
-        </w:rPr>
-        <w:t>.on_one_line</w:t>
-      </w:r>
-      <w:proofErr w:type="spellEnd"/>
-      <w:r>
-        <w:rPr>
-          <w:sz w:val="24"/>
-          <w:szCs w:val="24"/>
-        </w:rPr>
-        <w:t>()</w:t>
-      </w:r>
-      <w:r>
-        <w:rPr>
-          <w:sz w:val="24"/>
-          <w:szCs w:val="24"/>
-        </w:rPr>
-        <w:t xml:space="preserve"> }}</w:t>
-      </w:r>
-    </w:p>
-    <w:p>
-      <w:pPr>
-        <w:rPr>
-          <w:sz w:val="24"/>
-          <w:szCs w:val="24"/>
-        </w:rPr>
-      </w:pPr>
-      <w:r>
-        <w:rPr>
-          <w:sz w:val="24"/>
-          <w:szCs w:val="24"/>
-        </w:rPr>
-        <w:t>{%p endif %}</w:t>
-      </w:r>
-    </w:p>
-    <w:p>
-      <w:pPr>
-        <w:rPr>
-          <w:sz w:val="24"/>
-          <w:szCs w:val="24"/>
-        </w:rPr>
-      </w:pPr>
-      <w:r>
-        <w:rPr>
-          <w:sz w:val="24"/>
-          <w:szCs w:val="24"/>
-        </w:rPr>
-        <w:t>{%p if defined(‘</w:t>
-      </w:r>
-      <w:proofErr w:type="spellStart"/>
-      <w:r>
-        <w:rPr>
-          <w:sz w:val="24"/>
-          <w:szCs w:val="24"/>
-        </w:rPr>
-        <w:t>landlord.address.address</w:t>
-      </w:r>
-      <w:proofErr w:type="spellEnd"/>
-      <w:r>
-        <w:rPr>
-          <w:sz w:val="24"/>
-          <w:szCs w:val="24"/>
-        </w:rPr>
-        <w:t>’) %}</w:t>
-      </w:r>
-    </w:p>
-    <w:p>
-      <w:pPr>
-        <w:rPr>
-          <w:sz w:val="24"/>
-          <w:szCs w:val="24"/>
-        </w:rPr>
-      </w:pPr>
-      <w:r>
-        <w:rPr>
-          <w:sz w:val="24"/>
-          <w:szCs w:val="24"/>
-        </w:rPr>
-        <w:t xml:space="preserve">{{ </w:t>
-      </w:r>
-      <w:proofErr w:type="spellStart"/>
-      <w:r>
-        <w:rPr>
-          <w:sz w:val="24"/>
-          <w:szCs w:val="24"/>
-        </w:rPr>
-        <w:t>landlord.address</w:t>
-      </w:r>
-      <w:r>
-        <w:rPr>
-          <w:sz w:val="24"/>
-          <w:szCs w:val="24"/>
-        </w:rPr>
-        <w:t>.line_one</w:t>
-      </w:r>
-      <w:proofErr w:type="spellEnd"/>
-      <w:r>
-        <w:rPr>
-          <w:sz w:val="24"/>
-          <w:szCs w:val="24"/>
-        </w:rPr>
-        <w:t>(bare=True)</w:t>
-      </w:r>
-      <w:r>
-        <w:rPr>
-          <w:sz w:val="24"/>
-          <w:szCs w:val="24"/>
-        </w:rPr>
-        <w:t xml:space="preserve"> }}</w:t>
-      </w:r>
-    </w:p>
-    <w:p>
-      <w:pPr>
-        <w:rPr>
-          <w:sz w:val="24"/>
-          <w:szCs w:val="24"/>
-        </w:rPr>
-      </w:pPr>
-      <w:r>
-        <w:rPr>
-          <w:sz w:val="24"/>
-          <w:szCs w:val="24"/>
-        </w:rPr>
-        <w:t xml:space="preserve">{{ </w:t>
-      </w:r>
-      <w:proofErr w:type="spellStart"/>
-      <w:r>
-        <w:rPr>
-          <w:sz w:val="24"/>
-          <w:szCs w:val="24"/>
-        </w:rPr>
-        <w:t>landlord.address</w:t>
-      </w:r>
-      <w:r>
-        <w:rPr>
-          <w:sz w:val="24"/>
-          <w:szCs w:val="24"/>
-        </w:rPr>
-        <w:t>.</w:t>
-      </w:r>
-      <w:r>
-        <w:rPr>
-          <w:sz w:val="24"/>
-          <w:szCs w:val="24"/>
-        </w:rPr>
-        <w:t>line_two</w:t>
-      </w:r>
-      <w:proofErr w:type="spellEnd"/>
-      <w:r>
-        <w:rPr>
-          <w:sz w:val="24"/>
-          <w:szCs w:val="24"/>
-        </w:rPr>
-        <w:t>()</w:t>
-      </w:r>
-      <w:r>
-        <w:rPr>
-          <w:sz w:val="24"/>
-          <w:szCs w:val="24"/>
-        </w:rPr>
-        <w:t xml:space="preserve"> }}</w:t>
-      </w:r>
-    </w:p>
-    <w:p>
-      <w:pPr>
-        <w:rPr>
-          <w:sz w:val="24"/>
-          <w:szCs w:val="24"/>
-        </w:rPr>
-      </w:pPr>
-      <w:r>
-        <w:rPr>
-          <w:sz w:val="24"/>
-          <w:szCs w:val="24"/>
-        </w:rPr>
-        <w:t>{%p endif %}</w:t>
-      </w:r>
-    </w:p>
-    <w:p>
-      <w:pPr>
-        <w:rPr>
-          <w:sz w:val="24"/>
-          <w:szCs w:val="24"/>
-        </w:rPr>
-      </w:pPr>
-    </w:p>
-    <w:p>
-      <w:pPr>
-        <w:rPr>
-          <w:sz w:val="24"/>
-          <w:szCs w:val="24"/>
-        </w:rPr>
-      </w:pPr>
-      <w:r>
-        <w:rPr>
-          <w:sz w:val="24"/>
-          <w:szCs w:val="24"/>
-        </w:rPr>
-        <w:t xml:space="preserve">Dear </w:t>
-      </w:r>
-      <w:r>
-        <w:rPr>
-          <w:sz w:val="24"/>
-          <w:szCs w:val="24"/>
-        </w:rPr>
-        <w:t xml:space="preserve">{% if </w:t>
-      </w:r>
-      <w:proofErr w:type="spellStart"/>
-      <w:r>
-        <w:rPr>
-          <w:sz w:val="24"/>
-          <w:szCs w:val="24"/>
-        </w:rPr>
-        <w:t>knows_landlord_name</w:t>
-      </w:r>
-      <w:proofErr w:type="spellEnd"/>
-      <w:r>
-        <w:rPr>
-          <w:sz w:val="24"/>
-          <w:szCs w:val="24"/>
-        </w:rPr>
-        <w:t xml:space="preserve"> == True %}</w:t>
-      </w:r>
-      <w:r>
-        <w:rPr>
-          <w:sz w:val="24"/>
-          <w:szCs w:val="24"/>
-        </w:rPr>
-        <w:t>{{ landlord</w:t>
-      </w:r>
-      <w:r>
-        <w:rPr>
-          <w:sz w:val="24"/>
-          <w:szCs w:val="24"/>
-        </w:rPr>
-        <w:t>s[0]</w:t>
-      </w:r>
-      <w:r>
-        <w:rPr>
-          <w:sz w:val="24"/>
-          <w:szCs w:val="24"/>
-        </w:rPr>
-        <w:t>.</w:t>
-      </w:r>
-      <w:proofErr w:type="spellStart"/>
-      <w:r>
-        <w:rPr>
-          <w:sz w:val="24"/>
-          <w:szCs w:val="24"/>
-        </w:rPr>
-        <w:t>name</w:t>
-      </w:r>
-      <w:r>
-        <w:rPr>
-          <w:sz w:val="24"/>
-          <w:szCs w:val="24"/>
-        </w:rPr>
-        <w:t>.full</w:t>
-      </w:r>
-      <w:proofErr w:type="spellEnd"/>
-      <w:r>
-        <w:rPr>
-          <w:sz w:val="24"/>
-          <w:szCs w:val="24"/>
-        </w:rPr>
-        <w:t>(middle="full")</w:t>
-      </w:r>
-      <w:r>
-        <w:rPr>
-          <w:sz w:val="24"/>
-          <w:szCs w:val="24"/>
-        </w:rPr>
-        <w:t xml:space="preserve"> }}</w:t>
-      </w:r>
-      <w:r>
-        <w:rPr>
-          <w:sz w:val="24"/>
-          <w:szCs w:val="24"/>
-          <w:lang w:val="en-US"/>
-        </w:rPr>
-        <w:t>{% else %}</w:t>
-      </w:r>
-      <w:r>
-        <w:rPr>
-          <w:sz w:val="24"/>
-          <w:szCs w:val="24"/>
-        </w:rPr>
-        <w:t xml:space="preserve">Landlord of </w:t>
-      </w:r>
-      <w:r>
-        <w:rPr>
-          <w:sz w:val="24"/>
-          <w:szCs w:val="24"/>
-        </w:rPr>
-        <w:t xml:space="preserve">{{ </w:t>
-      </w:r>
-      <w:proofErr w:type="spellStart"/>
-      <w:r>
-        <w:rPr>
-          <w:sz w:val="24"/>
-          <w:szCs w:val="24"/>
-        </w:rPr>
-        <w:t>rental_property</w:t>
-      </w:r>
-      <w:r>
-        <w:rPr>
-          <w:sz w:val="24"/>
-          <w:szCs w:val="24"/>
-        </w:rPr>
-        <w:t>.on_one_line</w:t>
-      </w:r>
-      <w:proofErr w:type="spellEnd"/>
-      <w:r>
-        <w:rPr>
-          <w:sz w:val="24"/>
-          <w:szCs w:val="24"/>
-        </w:rPr>
-        <w:t>(</w:t>
-      </w:r>
-      <w:r>
-        <w:rPr>
-          <w:sz w:val="24"/>
-          <w:szCs w:val="24"/>
-        </w:rPr>
-        <w:t>bare=True</w:t>
-      </w:r>
-      <w:r>
-        <w:rPr>
-          <w:sz w:val="24"/>
-          <w:szCs w:val="24"/>
-        </w:rPr>
-        <w:t>)</w:t>
-      </w:r>
-      <w:r>
-        <w:rPr>
-          <w:sz w:val="24"/>
-          <w:szCs w:val="24"/>
-        </w:rPr>
-        <w:t xml:space="preserve"> }}</w:t>
-      </w:r>
-      <w:r>
-        <w:rPr>
-          <w:sz w:val="24"/>
-          <w:szCs w:val="24"/>
-          <w:lang w:val="en-US"/>
-        </w:rPr>
-        <w:t>{% endif %}</w:t>
-      </w:r>
-      <w:r>
-        <w:rPr>
-          <w:sz w:val="24"/>
-          <w:szCs w:val="24"/>
-        </w:rPr>
-        <w:t>:</w:t>
-      </w:r>
-    </w:p>
-    <w:p>
-      <w:pPr>
-        <w:rPr>
-          <w:sz w:val="24"/>
-          <w:szCs w:val="24"/>
-        </w:rPr>
-      </w:pPr>
-    </w:p>
-    <w:p>
-      <w:pPr>
-        <w:rPr>
-          <w:sz w:val="24"/>
-          <w:szCs w:val="24"/>
-          <w:lang w:val="en-US"/>
-        </w:rPr>
-      </w:pPr>
-      <w:r>
-        <w:rPr>
-          <w:sz w:val="24"/>
-          <w:szCs w:val="24"/>
-          <w:lang w:val="en-US"/>
-        </w:rPr>
-        <w:t xml:space="preserve">I am a tenant at </w:t>
-      </w:r>
-      <w:r>
-        <w:rPr>
-          <w:sz w:val="24"/>
-          <w:szCs w:val="24"/>
-        </w:rPr>
-        <w:t xml:space="preserve">{{ </w:t>
-      </w:r>
-      <w:proofErr w:type="spellStart"/>
-      <w:r>
-        <w:rPr>
-          <w:sz w:val="24"/>
-          <w:szCs w:val="24"/>
-        </w:rPr>
-        <w:t>rental_property</w:t>
-      </w:r>
-      <w:proofErr w:type="spellEnd"/>
-      <w:r>
-        <w:t xml:space="preserve"> </w:t>
-      </w:r>
-      <w:r>
-        <w:rPr>
-          <w:sz w:val="24"/>
-          <w:szCs w:val="24"/>
-        </w:rPr>
-        <w:t>.</w:t>
-      </w:r>
-      <w:proofErr w:type="spellStart"/>
-      <w:r>
-        <w:rPr>
-          <w:sz w:val="24"/>
-          <w:szCs w:val="24"/>
-        </w:rPr>
-        <w:t>on_one_line</w:t>
-      </w:r>
-      <w:proofErr w:type="spellEnd"/>
-      <w:r>
-        <w:rPr>
-          <w:sz w:val="24"/>
-          <w:szCs w:val="24"/>
-        </w:rPr>
-        <w:t>(</w:t>
-      </w:r>
-      <w:r>
-        <w:rPr>
-          <w:sz w:val="24"/>
-          <w:szCs w:val="24"/>
-        </w:rPr>
-        <w:t>bare=True</w:t>
-      </w:r>
-      <w:r>
-        <w:rPr>
-          <w:sz w:val="24"/>
-          <w:szCs w:val="24"/>
-        </w:rPr>
-        <w:t>)</w:t>
-      </w:r>
-      <w:r>
-        <w:rPr>
-          <w:sz w:val="24"/>
-          <w:szCs w:val="24"/>
-        </w:rPr>
-        <w:t xml:space="preserve"> }}</w:t>
-      </w:r>
-      <w:r>
-        <w:rPr>
-          <w:sz w:val="24"/>
-          <w:szCs w:val="24"/>
-          <w:lang w:val="en-US"/>
-        </w:rPr>
-        <w:t xml:space="preserve">. I am writing to inform you of an illegal lockout that happened on or around </w:t>
-      </w:r>
-      <w:r>
-        <w:rPr>
-          <w:sz w:val="24"/>
-          <w:szCs w:val="24"/>
-          <w:lang w:val="en-US"/>
-        </w:rPr>
-        <w:t xml:space="preserve">{{ </w:t>
-      </w:r>
-      <w:proofErr w:type="spellStart"/>
-      <w:r>
-        <w:rPr>
-          <w:sz w:val="24"/>
-          <w:szCs w:val="24"/>
-          <w:lang w:val="en-US"/>
-        </w:rPr>
-        <w:t>lockout_date</w:t>
-      </w:r>
-      <w:proofErr w:type="spellEnd"/>
-      <w:r>
-        <w:rPr>
-          <w:sz w:val="24"/>
-          <w:szCs w:val="24"/>
-          <w:lang w:val="en-US"/>
-        </w:rPr>
-        <w:t xml:space="preserve"> }}</w:t>
-      </w:r>
-      <w:r>
-        <w:rPr>
-          <w:sz w:val="24"/>
-          <w:szCs w:val="24"/>
-          <w:lang w:val="en-US"/>
-        </w:rPr>
-        <w:t xml:space="preserve">. </w:t>
-      </w:r>
-      <w:commentRangeStart w:id="0"/>
-      <w:r>
-        <w:rPr>
-          <w:sz w:val="24"/>
-          <w:szCs w:val="24"/>
-          <w:lang w:val="en-US"/>
-        </w:rPr>
-        <w:t>The illegal lockout included:</w:t>
-      </w:r>
-      <w:commentRangeEnd w:id="0"/>
-      <w:r>
-        <w:rPr>
-          <w:sz w:val="24"/>
-          <w:szCs w:val="24"/>
-          <w:lang w:val="en-US"/>
-        </w:rPr>
-        <w:commentReference w:id="0"/>
-      </w:r>
-      <w:r>
-        <w:rPr>
-          <w:sz w:val="24"/>
-          <w:szCs w:val="24"/>
-          <w:lang w:val="en-US"/>
-        </w:rPr>
-        <w:t xml:space="preserve"> {{ </w:t>
-      </w:r>
-      <w:proofErr w:type="spellStart"/>
-      <w:r>
-        <w:rPr>
-          <w:sz w:val="24"/>
-          <w:szCs w:val="24"/>
-          <w:lang w:val="en-US"/>
-        </w:rPr>
-        <w:t>lockout_methods</w:t>
-      </w:r>
-      <w:proofErr w:type="spellEnd"/>
-      <w:r>
-        <w:rPr>
-          <w:sz w:val="24"/>
-          <w:szCs w:val="24"/>
-          <w:lang w:val="en-US"/>
-        </w:rPr>
-        <w:t xml:space="preserve"> }}.</w:t>
-      </w:r>
-    </w:p>
-    <w:p>
-      <w:pPr>
-        <w:rPr>
-          <w:sz w:val="24"/>
-          <w:szCs w:val="24"/>
-          <w:lang w:val="en-US"/>
-        </w:rPr>
-      </w:pPr>
-      <w:r>
-        <w:rPr>
-          <w:sz w:val="24"/>
-          <w:szCs w:val="24"/>
-          <w:lang w:val="en-US"/>
-        </w:rPr>
-        <w:t>{%</w:t>
-      </w:r>
-      <w:r>
-        <w:rPr>
-          <w:sz w:val="24"/>
-          <w:szCs w:val="24"/>
-          <w:lang w:val="en-US"/>
-        </w:rPr>
-        <w:t>p</w:t>
-      </w:r>
-      <w:r>
-        <w:rPr>
-          <w:sz w:val="24"/>
-          <w:szCs w:val="24"/>
-          <w:lang w:val="en-US"/>
-        </w:rPr>
-        <w:t xml:space="preserve"> if jurisdiction </w:t>
-      </w:r>
-      <w:r>
-        <w:rPr>
-          <w:sz w:val="24"/>
-          <w:szCs w:val="24"/>
-          <w:lang w:val="en-US"/>
-        </w:rPr>
-        <w:t>!</w:t>
-      </w:r>
-      <w:r>
-        <w:rPr>
-          <w:sz w:val="24"/>
-          <w:szCs w:val="24"/>
-          <w:lang w:val="en-US"/>
-        </w:rPr>
-        <w:t>=”il” %}</w:t>
-      </w:r>
-    </w:p>
-    <w:p>
-      <w:pPr>
-        <w:rPr>
-          <w:sz w:val="24"/>
-          <w:szCs w:val="24"/>
-          <w:lang w:val="en-US"/>
-        </w:rPr>
-      </w:pPr>
-    </w:p>
-    <w:p>
-      <w:pPr>
-        <w:rPr>
-          <w:sz w:val="24"/>
-          <w:szCs w:val="24"/>
-          <w:lang w:val="en-US"/>
-        </w:rPr>
-      </w:pPr>
-      <w:r>
-        <w:rPr>
-          <w:sz w:val="24"/>
-          <w:szCs w:val="24"/>
-          <w:lang w:val="en-US"/>
-        </w:rPr>
-        <w:t xml:space="preserve">Under the </w:t>
-      </w:r>
-      <w:r>
-        <w:rPr>
-          <w:sz w:val="24"/>
-          <w:szCs w:val="24"/>
-          <w:lang w:val="en-US"/>
-        </w:rPr>
-        <w:t xml:space="preserve">{{ </w:t>
-      </w:r>
-      <w:proofErr w:type="spellStart"/>
       <w:r>
         <w:rPr>
           <w:sz w:val="24"/>
@@ -815,7 +651,6 @@
         </w:rPr>
         <w:t>full</w:t>
       </w:r>
-      <w:proofErr w:type="spellEnd"/>
       <w:r>
         <w:rPr>
           <w:sz w:val="24"/>
@@ -996,7 +831,6 @@
         </w:rPr>
         <w:t xml:space="preserve">{{ </w:t>
       </w:r>
-      <w:proofErr w:type="spellStart"/>
       <w:r>
         <w:rPr>
           <w:sz w:val="24"/>
@@ -1021,7 +855,6 @@
         </w:rPr>
         <w:t>short</w:t>
       </w:r>
-      <w:proofErr w:type="spellEnd"/>
       <w:r>
         <w:rPr>
           <w:sz w:val="24"/>
@@ -1082,15 +915,6 @@
         <w:lastRenderedPageBreak/>
         <w:t>Sincerely,</w:t>
       </w:r>
-    </w:p>
-    <w:p>
-      <w:pPr>
-        <w:rPr>
-          <w:sz w:val="24"/>
-          <w:szCs w:val="24"/>
-          <w:lang w:val="en-US"/>
-        </w:rPr>
-      </w:pPr>
     </w:p>
     <w:tbl>
       <w:tblPr>
@@ -1126,110 +950,35 @@
                 <w:szCs w:val="24"/>
                 <w:lang w:val="en-US"/>
               </w:rPr>
-              <w:t xml:space="preserve">{% if </w:t>
+              <w:t>{%if add_signature == True %}{{ user.signature }}{% else %}</w:t>
             </w:r>
-            <w:proofErr w:type="spellStart"/>
-            <w:r>
+          </w:p>
+          <w:p>
+            <w:pPr>
               <w:rPr>
                 <w:sz w:val="24"/>
                 <w:szCs w:val="24"/>
                 <w:lang w:val="en-US"/>
               </w:rPr>
-              <w:t>i</w:t>
-            </w:r>
-            <w:proofErr w:type="spellEnd"/>
-            <w:r>
+            </w:pPr>
+          </w:p>
+          <w:p>
+            <w:pPr>
               <w:rPr>
                 <w:sz w:val="24"/>
                 <w:szCs w:val="24"/>
                 <w:lang w:val="en-US"/>
               </w:rPr>
-              <w:t xml:space="preserve"> == “final” </w:t>
-            </w:r>
-            <w:r>
+            </w:pPr>
+          </w:p>
+          <w:p>
+            <w:pPr>
               <w:rPr>
                 <w:sz w:val="24"/>
                 <w:szCs w:val="24"/>
                 <w:lang w:val="en-US"/>
               </w:rPr>
-              <w:t>%</w:t>
-            </w:r>
-            <w:r>
-              <w:rPr>
-                <w:sz w:val="24"/>
-                <w:szCs w:val="24"/>
-                <w:lang w:val="en-US"/>
-              </w:rPr>
-              <w:t xml:space="preserve">}{%if </w:t>
-            </w:r>
-            <w:proofErr w:type="spellStart"/>
-            <w:r>
-              <w:rPr>
-                <w:sz w:val="24"/>
-                <w:szCs w:val="24"/>
-                <w:lang w:val="en-US"/>
-              </w:rPr>
-              <w:t>add_signature</w:t>
-            </w:r>
-            <w:proofErr w:type="spellEnd"/>
-            <w:r>
-              <w:rPr>
-                <w:sz w:val="24"/>
-                <w:szCs w:val="24"/>
-                <w:lang w:val="en-US"/>
-              </w:rPr>
-              <w:t xml:space="preserve"> == True %}</w:t>
-            </w:r>
-            <w:r>
-              <w:rPr>
-                <w:sz w:val="24"/>
-                <w:szCs w:val="24"/>
-                <w:lang w:val="en-US"/>
-              </w:rPr>
-              <w:t xml:space="preserve">{{ </w:t>
-            </w:r>
-            <w:proofErr w:type="spellStart"/>
-            <w:r>
-              <w:rPr>
-                <w:sz w:val="24"/>
-                <w:szCs w:val="24"/>
-                <w:lang w:val="en-US"/>
-              </w:rPr>
-              <w:t>user</w:t>
-            </w:r>
-            <w:r>
-              <w:rPr>
-                <w:sz w:val="24"/>
-                <w:szCs w:val="24"/>
-                <w:lang w:val="en-US"/>
-              </w:rPr>
-              <w:t>.</w:t>
-            </w:r>
-            <w:r>
-              <w:rPr>
-                <w:sz w:val="24"/>
-                <w:szCs w:val="24"/>
-                <w:lang w:val="en-US"/>
-              </w:rPr>
-              <w:t>signature</w:t>
-            </w:r>
-            <w:proofErr w:type="spellEnd"/>
-            <w:r>
-              <w:rPr>
-                <w:sz w:val="24"/>
-                <w:szCs w:val="24"/>
-                <w:lang w:val="en-US"/>
-              </w:rPr>
-              <w:t xml:space="preserve"> }}</w:t>
-            </w:r>
-            <w:r>
-              <w:rPr>
-                <w:sz w:val="24"/>
-                <w:szCs w:val="24"/>
-                <w:lang w:val="en-US"/>
-              </w:rPr>
-              <w:t>{% endif %}</w:t>
-            </w:r>
+            </w:pPr>
             <w:r>
               <w:rPr>
                 <w:sz w:val="24"/>
@@ -1254,42 +1003,118 @@
           <w:sz w:val="24"/>
           <w:szCs w:val="24"/>
         </w:rPr>
+        <w:t>{{ user</w:t>
+      </w:r>
+      <w:r>
+        <w:rPr>
+          <w:sz w:val="24"/>
+          <w:szCs w:val="24"/>
+        </w:rPr>
+        <w:t>.name</w:t>
+      </w:r>
+      <w:r>
+        <w:rPr>
+          <w:sz w:val="24"/>
+          <w:szCs w:val="24"/>
+        </w:rPr>
+        <w:t>.full(middle="full")</w:t>
+      </w:r>
+      <w:r>
+        <w:rPr>
+          <w:sz w:val="24"/>
+          <w:szCs w:val="24"/>
+        </w:rPr>
+        <w:t xml:space="preserve"> }}</w:t>
+      </w:r>
+    </w:p>
+    <w:p>
+      <w:pPr>
+        <w:rPr>
+          <w:sz w:val="24"/>
+          <w:szCs w:val="24"/>
+        </w:rPr>
+      </w:pPr>
+      <w:r>
+        <w:rPr>
+          <w:sz w:val="24"/>
+          <w:szCs w:val="24"/>
+        </w:rPr>
+        <w:t>{%</w:t>
+      </w:r>
+      <w:r>
+        <w:rPr>
+          <w:sz w:val="24"/>
+          <w:szCs w:val="24"/>
+        </w:rPr>
+        <w:t>p</w:t>
+      </w:r>
+      <w:r>
+        <w:rPr>
+          <w:sz w:val="24"/>
+          <w:szCs w:val="24"/>
+        </w:rPr>
+        <w:t xml:space="preserve"> if defined(‘user.phone’) </w:t>
+      </w:r>
+      <w:r>
+        <w:rPr>
+          <w:sz w:val="24"/>
+          <w:szCs w:val="24"/>
+        </w:rPr>
+        <w:t xml:space="preserve">and include_phone == True </w:t>
+      </w:r>
+      <w:r>
+        <w:rPr>
+          <w:sz w:val="24"/>
+          <w:szCs w:val="24"/>
+        </w:rPr>
+        <w:t>%}</w:t>
+      </w:r>
+    </w:p>
+    <w:p>
+      <w:pPr>
+        <w:rPr>
+          <w:sz w:val="24"/>
+          <w:szCs w:val="24"/>
+          <w:lang w:val="en-US"/>
+        </w:rPr>
+      </w:pPr>
+      <w:r>
+        <w:rPr>
+          <w:sz w:val="24"/>
+          <w:szCs w:val="24"/>
+          <w:lang w:val="en-US"/>
+        </w:rPr>
         <w:t xml:space="preserve">{{ </w:t>
       </w:r>
-      <w:proofErr w:type="spellStart"/>
-      <w:r>
-        <w:rPr>
-          <w:sz w:val="24"/>
-          <w:szCs w:val="24"/>
-        </w:rPr>
-        <w:t>user</w:t>
-      </w:r>
-      <w:r>
-        <w:rPr>
-          <w:sz w:val="24"/>
-          <w:szCs w:val="24"/>
-        </w:rPr>
-        <w:t>.name</w:t>
-      </w:r>
-      <w:r>
-        <w:rPr>
-          <w:sz w:val="24"/>
-          <w:szCs w:val="24"/>
-        </w:rPr>
-        <w:t>.full</w:t>
-      </w:r>
-      <w:proofErr w:type="spellEnd"/>
-      <w:r>
-        <w:rPr>
-          <w:sz w:val="24"/>
-          <w:szCs w:val="24"/>
-        </w:rPr>
-        <w:t>(middle="full")</w:t>
-      </w:r>
-      <w:r>
-        <w:rPr>
-          <w:sz w:val="24"/>
-          <w:szCs w:val="24"/>
+      <w:r>
+        <w:rPr>
+          <w:sz w:val="24"/>
+          <w:szCs w:val="24"/>
+          <w:lang w:val="en-US"/>
+        </w:rPr>
+        <w:t>phone_number_formatted(</w:t>
+      </w:r>
+      <w:r>
+        <w:rPr>
+          <w:sz w:val="24"/>
+          <w:szCs w:val="24"/>
+          <w:lang w:val="en-US"/>
+        </w:rPr>
+        <w:t>user.phone</w:t>
+      </w:r>
+      <w:r>
+        <w:rPr>
+          <w:sz w:val="24"/>
+          <w:szCs w:val="24"/>
+          <w:lang w:val="en-US"/>
+        </w:rPr>
+        <w:t>)</w:t>
+      </w:r>
+      <w:r>
+        <w:rPr>
+          <w:sz w:val="24"/>
+          <w:szCs w:val="24"/>
+          <w:lang w:val="en-US"/>
         </w:rPr>
         <w:t xml:space="preserve"> }}</w:t>
       </w:r>
@@ -1320,84 +1145,7 @@
           <w:sz w:val="24"/>
           <w:szCs w:val="24"/>
         </w:rPr>
-        <w:t xml:space="preserve"> if defined(‘</w:t>
-      </w:r>
-      <w:proofErr w:type="spellStart"/>
-      <w:r>
-        <w:rPr>
-          <w:sz w:val="24"/>
-          <w:szCs w:val="24"/>
-        </w:rPr>
-        <w:t>user.phone</w:t>
-      </w:r>
-      <w:proofErr w:type="spellEnd"/>
-      <w:r>
-        <w:rPr>
-          <w:sz w:val="24"/>
-          <w:szCs w:val="24"/>
-        </w:rPr>
-        <w:t>’) %}</w:t>
-      </w:r>
-    </w:p>
-    <w:p>
-      <w:pPr>
-        <w:rPr>
-          <w:sz w:val="24"/>
-          <w:szCs w:val="24"/>
-          <w:lang w:val="en-US"/>
-        </w:rPr>
-      </w:pPr>
-      <w:r>
-        <w:rPr>
-          <w:sz w:val="24"/>
-          <w:szCs w:val="24"/>
-          <w:lang w:val="en-US"/>
-        </w:rPr>
-        <w:t xml:space="preserve">{{ </w:t>
-      </w:r>
-      <w:proofErr w:type="spellStart"/>
-      <w:r>
-        <w:rPr>
-          <w:sz w:val="24"/>
-          <w:szCs w:val="24"/>
-          <w:lang w:val="en-US"/>
-        </w:rPr>
-        <w:t>phone_number_formatted</w:t>
-      </w:r>
-      <w:proofErr w:type="spellEnd"/>
-      <w:r>
-        <w:rPr>
-          <w:sz w:val="24"/>
-          <w:szCs w:val="24"/>
-          <w:lang w:val="en-US"/>
-        </w:rPr>
-        <w:t>(</w:t>
-      </w:r>
-      <w:proofErr w:type="spellStart"/>
-      <w:r>
-        <w:rPr>
-          <w:sz w:val="24"/>
-          <w:szCs w:val="24"/>
-          <w:lang w:val="en-US"/>
-        </w:rPr>
-        <w:t>user.phone</w:t>
-      </w:r>
-      <w:proofErr w:type="spellEnd"/>
-      <w:r>
-        <w:rPr>
-          <w:sz w:val="24"/>
-          <w:szCs w:val="24"/>
-          <w:lang w:val="en-US"/>
-        </w:rPr>
-        <w:t>)</w:t>
-      </w:r>
-      <w:r>
-        <w:rPr>
-          <w:sz w:val="24"/>
-          <w:szCs w:val="24"/>
-          <w:lang w:val="en-US"/>
-        </w:rPr>
-        <w:t xml:space="preserve"> }}</w:t>
+        <w:t xml:space="preserve"> endif %}</w:t>
       </w:r>
     </w:p>
     <w:p>
@@ -1426,35 +1174,6 @@
           <w:sz w:val="24"/>
           <w:szCs w:val="24"/>
         </w:rPr>
-        <w:t xml:space="preserve"> endif %}</w:t>
-      </w:r>
-    </w:p>
-    <w:p>
-      <w:pPr>
-        <w:rPr>
-          <w:sz w:val="24"/>
-          <w:szCs w:val="24"/>
-        </w:rPr>
-      </w:pPr>
-      <w:r>
-        <w:rPr>
-          <w:sz w:val="24"/>
-          <w:szCs w:val="24"/>
-        </w:rPr>
-        <w:t>{%</w:t>
-      </w:r>
-      <w:r>
-        <w:rPr>
-          <w:sz w:val="24"/>
-          <w:szCs w:val="24"/>
-        </w:rPr>
-        <w:t>p</w:t>
-      </w:r>
-      <w:r>
-        <w:rPr>
-          <w:sz w:val="24"/>
-          <w:szCs w:val="24"/>
-        </w:rPr>
         <w:t xml:space="preserve"> if </w:t>
       </w:r>
       <w:r>
@@ -1462,23 +1181,14 @@
           <w:sz w:val="24"/>
           <w:szCs w:val="24"/>
         </w:rPr>
-        <w:t>defined(‘</w:t>
-      </w:r>
-      <w:proofErr w:type="spellStart"/>
-      <w:r>
-        <w:rPr>
-          <w:sz w:val="24"/>
-          <w:szCs w:val="24"/>
-        </w:rPr>
-        <w:t>user.email</w:t>
-      </w:r>
-      <w:proofErr w:type="spellEnd"/>
-      <w:r>
-        <w:rPr>
-          <w:sz w:val="24"/>
-          <w:szCs w:val="24"/>
-        </w:rPr>
-        <w:t>’)</w:t>
+        <w:t>defined(‘user.email’)</w:t>
+      </w:r>
+      <w:r>
+        <w:rPr>
+          <w:sz w:val="24"/>
+          <w:szCs w:val="24"/>
+        </w:rPr>
+        <w:t xml:space="preserve"> and include_email == True</w:t>
       </w:r>
       <w:r>
         <w:rPr>
@@ -1509,25 +1219,7 @@
           <w:szCs w:val="24"/>
           <w:lang w:val="en-US"/>
         </w:rPr>
-        <w:t xml:space="preserve">{{ </w:t>
-      </w:r>
-      <w:proofErr w:type="spellStart"/>
-      <w:r>
-        <w:rPr>
-          <w:sz w:val="24"/>
-          <w:szCs w:val="24"/>
-          <w:lang w:val="en-US"/>
-        </w:rPr>
-        <w:t>user.email</w:t>
-      </w:r>
-      <w:proofErr w:type="spellEnd"/>
-      <w:r>
-        <w:rPr>
-          <w:sz w:val="24"/>
-          <w:szCs w:val="24"/>
-          <w:lang w:val="en-US"/>
-        </w:rPr>
-        <w:t xml:space="preserve"> }}</w:t>
+        <w:t>{{ user.email }}</w:t>
       </w:r>
     </w:p>
     <w:p>

</xml_diff>

<commit_message>
Updated name functions in template
</commit_message>
<xml_diff>
--- a/docassemble/EndLockout/data/templates/end_lockout_letter.docx
+++ b/docassemble/EndLockout/data/templates/end_lockout_letter.docx
@@ -1,6 +1,6 @@
 
 <file path=word/document.xml><?xml version="1.0" encoding="utf-8"?>
-<w:document xmlns:wpc="http://schemas.microsoft.com/office/word/2010/wordprocessingCanvas" xmlns:cx="http://schemas.microsoft.com/office/drawing/2014/chartex" xmlns:cx1="http://schemas.microsoft.com/office/drawing/2015/9/8/chartex" xmlns:cx2="http://schemas.microsoft.com/office/drawing/2015/10/21/chartex" xmlns:cx3="http://schemas.microsoft.com/office/drawing/2016/5/9/chartex" xmlns:cx4="http://schemas.microsoft.com/office/drawing/2016/5/10/chartex" xmlns:cx5="http://schemas.microsoft.com/office/drawing/2016/5/11/chartex" xmlns:cx6="http://schemas.microsoft.com/office/drawing/2016/5/12/chartex" xmlns:cx7="http://schemas.microsoft.com/office/drawing/2016/5/13/chartex" xmlns:cx8="http://schemas.microsoft.com/office/drawing/2016/5/14/chartex" xmlns:mc="http://schemas.openxmlformats.org/markup-compatibility/2006" xmlns:aink="http://schemas.microsoft.com/office/drawing/2016/ink" xmlns:am3d="http://schemas.microsoft.com/office/drawing/2017/model3d" xmlns:o="urn:schemas-microsoft-com:office:office" xmlns:oel="http://schemas.microsoft.com/office/2019/extlst" xmlns:r="http://schemas.openxmlformats.org/officeDocument/2006/relationships" xmlns:m="http://schemas.openxmlformats.org/officeDocument/2006/math" xmlns:v="urn:schemas-microsoft-com:vml" xmlns:wp14="http://schemas.microsoft.com/office/word/2010/wordprocessingDrawing" xmlns:wp="http://schemas.openxmlformats.org/drawingml/2006/wordprocessingDrawing" xmlns:w10="urn:schemas-microsoft-com:office:word" xmlns:w="http://schemas.openxmlformats.org/wordprocessingml/2006/main" xmlns:w14="http://schemas.microsoft.com/office/word/2010/wordml" xmlns:w15="http://schemas.microsoft.com/office/word/2012/wordml" xmlns:w16cex="http://schemas.microsoft.com/office/word/2018/wordml/cex" xmlns:w16cid="http://schemas.microsoft.com/office/word/2016/wordml/cid" xmlns:w16="http://schemas.microsoft.com/office/word/2018/wordml" xmlns:w16du="http://schemas.microsoft.com/office/word/2023/wordml/word16du" xmlns:w16sdtdh="http://schemas.microsoft.com/office/word/2020/wordml/sdtdatahash" xmlns:w16se="http://schemas.microsoft.com/office/word/2015/wordml/symex" xmlns:wpg="http://schemas.microsoft.com/office/word/2010/wordprocessingGroup" xmlns:wpi="http://schemas.microsoft.com/office/word/2010/wordprocessingInk" xmlns:wne="http://schemas.microsoft.com/office/word/2006/wordml" xmlns:wps="http://schemas.microsoft.com/office/word/2010/wordprocessingShape" mc:Ignorable="w14 w15 w16se w16cid w16 w16cex w16sdtdh w16du wp14">
+<w:document xmlns:wpc="http://schemas.microsoft.com/office/word/2010/wordprocessingCanvas" xmlns:cx="http://schemas.microsoft.com/office/drawing/2014/chartex" xmlns:cx1="http://schemas.microsoft.com/office/drawing/2015/9/8/chartex" xmlns:cx2="http://schemas.microsoft.com/office/drawing/2015/10/21/chartex" xmlns:cx3="http://schemas.microsoft.com/office/drawing/2016/5/9/chartex" xmlns:cx4="http://schemas.microsoft.com/office/drawing/2016/5/10/chartex" xmlns:cx5="http://schemas.microsoft.com/office/drawing/2016/5/11/chartex" xmlns:cx6="http://schemas.microsoft.com/office/drawing/2016/5/12/chartex" xmlns:cx7="http://schemas.microsoft.com/office/drawing/2016/5/13/chartex" xmlns:cx8="http://schemas.microsoft.com/office/drawing/2016/5/14/chartex" xmlns:mc="http://schemas.openxmlformats.org/markup-compatibility/2006" xmlns:aink="http://schemas.microsoft.com/office/drawing/2016/ink" xmlns:am3d="http://schemas.microsoft.com/office/drawing/2017/model3d" xmlns:o="urn:schemas-microsoft-com:office:office" xmlns:oel="http://schemas.microsoft.com/office/2019/extlst" xmlns:r="http://schemas.openxmlformats.org/officeDocument/2006/relationships" xmlns:m="http://schemas.openxmlformats.org/officeDocument/2006/math" xmlns:v="urn:schemas-microsoft-com:vml" xmlns:wp14="http://schemas.microsoft.com/office/word/2010/wordprocessingDrawing" xmlns:wp="http://schemas.openxmlformats.org/drawingml/2006/wordprocessingDrawing" xmlns:w10="urn:schemas-microsoft-com:office:word" xmlns:w="http://schemas.openxmlformats.org/wordprocessingml/2006/main" xmlns:w14="http://schemas.microsoft.com/office/word/2010/wordml" xmlns:w15="http://schemas.microsoft.com/office/word/2012/wordml" xmlns:w16cex="http://schemas.microsoft.com/office/word/2018/wordml/cex" xmlns:w16cid="http://schemas.microsoft.com/office/word/2016/wordml/cid" xmlns:w16="http://schemas.microsoft.com/office/word/2018/wordml" xmlns:w16du="http://schemas.microsoft.com/office/word/2023/wordml/word16du" xmlns:w16sdtdh="http://schemas.microsoft.com/office/word/2020/wordml/sdtdatahash" xmlns:w16sdtfl="http://schemas.microsoft.com/office/word/2024/wordml/sdtformatlock" xmlns:w16se="http://schemas.microsoft.com/office/word/2015/wordml/symex" xmlns:wpg="http://schemas.microsoft.com/office/word/2010/wordprocessingGroup" xmlns:wpi="http://schemas.microsoft.com/office/word/2010/wordprocessingInk" xmlns:wne="http://schemas.microsoft.com/office/word/2006/wordml" xmlns:wps="http://schemas.microsoft.com/office/word/2010/wordprocessingShape" mc:Ignorable="w14 w15 w16se w16cid w16 w16cex w16sdtdh w16sdtfl w16du wp14">
   <w:body>
     <w:p>
       <w:pPr>
@@ -31,7 +31,15 @@
           <w:sz w:val="24"/>
           <w:szCs w:val="24"/>
         </w:rPr>
-        <w:t>_date</w:t>
+        <w:t>_</w:t>
+      </w:r>
+      <w:proofErr w:type="gramStart"/>
+      <w:r>
+        <w:rPr>
+          <w:sz w:val="24"/>
+          <w:szCs w:val="24"/>
+        </w:rPr>
+        <w:t>date</w:t>
       </w:r>
       <w:proofErr w:type="spellEnd"/>
       <w:r>
@@ -39,30 +47,651 @@
           <w:sz w:val="24"/>
           <w:szCs w:val="24"/>
         </w:rPr>
+        <w:t xml:space="preserve"> }</w:t>
+      </w:r>
+      <w:proofErr w:type="gramEnd"/>
+      <w:r>
+        <w:rPr>
+          <w:sz w:val="24"/>
+          <w:szCs w:val="24"/>
+        </w:rPr>
+        <w:t>}</w:t>
+      </w:r>
+    </w:p>
+    <w:p>
+      <w:pPr>
+        <w:rPr>
+          <w:sz w:val="24"/>
+          <w:szCs w:val="24"/>
+        </w:rPr>
+      </w:pPr>
+    </w:p>
+    <w:p>
+      <w:pPr>
+        <w:rPr>
+          <w:sz w:val="24"/>
+          <w:szCs w:val="24"/>
+        </w:rPr>
+      </w:pPr>
+      <w:r>
+        <w:rPr>
+          <w:sz w:val="24"/>
+          <w:szCs w:val="24"/>
+        </w:rPr>
+        <w:t xml:space="preserve">{%p if </w:t>
+      </w:r>
+      <w:proofErr w:type="spellStart"/>
+      <w:r>
+        <w:rPr>
+          <w:sz w:val="24"/>
+          <w:szCs w:val="24"/>
+        </w:rPr>
+        <w:t>knows_landlord_name</w:t>
+      </w:r>
+      <w:proofErr w:type="spellEnd"/>
+      <w:r>
+        <w:rPr>
+          <w:sz w:val="24"/>
+          <w:szCs w:val="24"/>
+        </w:rPr>
+        <w:t xml:space="preserve"> == True %}</w:t>
+      </w:r>
+    </w:p>
+    <w:p>
+      <w:pPr>
+        <w:rPr>
+          <w:sz w:val="24"/>
+          <w:szCs w:val="24"/>
+        </w:rPr>
+      </w:pPr>
+      <w:proofErr w:type="gramStart"/>
+      <w:r>
+        <w:rPr>
+          <w:sz w:val="24"/>
+          <w:szCs w:val="24"/>
+        </w:rPr>
+        <w:t>{{ landlord</w:t>
+      </w:r>
+      <w:r>
+        <w:rPr>
+          <w:sz w:val="24"/>
+          <w:szCs w:val="24"/>
+        </w:rPr>
+        <w:t>s</w:t>
+      </w:r>
+      <w:proofErr w:type="gramEnd"/>
+      <w:r>
+        <w:rPr>
+          <w:sz w:val="24"/>
+          <w:szCs w:val="24"/>
+        </w:rPr>
+        <w:t>[0]</w:t>
+      </w:r>
+      <w:r>
+        <w:rPr>
+          <w:sz w:val="24"/>
+          <w:szCs w:val="24"/>
+        </w:rPr>
+        <w:t>.</w:t>
+      </w:r>
+      <w:proofErr w:type="spellStart"/>
+      <w:r>
+        <w:rPr>
+          <w:sz w:val="24"/>
+          <w:szCs w:val="24"/>
+        </w:rPr>
+        <w:t>name_</w:t>
+      </w:r>
+      <w:proofErr w:type="gramStart"/>
+      <w:r>
+        <w:rPr>
+          <w:sz w:val="24"/>
+          <w:szCs w:val="24"/>
+        </w:rPr>
+        <w:t>full</w:t>
+      </w:r>
+      <w:proofErr w:type="spellEnd"/>
+      <w:r>
+        <w:rPr>
+          <w:sz w:val="24"/>
+          <w:szCs w:val="24"/>
+        </w:rPr>
+        <w:t>()</w:t>
+      </w:r>
+      <w:r>
+        <w:rPr>
+          <w:sz w:val="24"/>
+          <w:szCs w:val="24"/>
+        </w:rPr>
+        <w:t xml:space="preserve"> }</w:t>
+      </w:r>
+      <w:proofErr w:type="gramEnd"/>
+      <w:r>
+        <w:rPr>
+          <w:sz w:val="24"/>
+          <w:szCs w:val="24"/>
+        </w:rPr>
+        <w:t>}</w:t>
+      </w:r>
+    </w:p>
+    <w:p>
+      <w:pPr>
+        <w:rPr>
+          <w:sz w:val="24"/>
+          <w:szCs w:val="24"/>
+        </w:rPr>
+      </w:pPr>
+      <w:r>
+        <w:rPr>
+          <w:sz w:val="24"/>
+          <w:szCs w:val="24"/>
+        </w:rPr>
+        <w:t>{%p else %}</w:t>
+      </w:r>
+    </w:p>
+    <w:p>
+      <w:pPr>
+        <w:rPr>
+          <w:sz w:val="24"/>
+          <w:szCs w:val="24"/>
+        </w:rPr>
+      </w:pPr>
+      <w:r>
+        <w:rPr>
+          <w:sz w:val="24"/>
+          <w:szCs w:val="24"/>
+        </w:rPr>
+        <w:t xml:space="preserve">Landlord of </w:t>
+      </w:r>
+      <w:proofErr w:type="gramStart"/>
+      <w:r>
+        <w:rPr>
+          <w:sz w:val="24"/>
+          <w:szCs w:val="24"/>
+        </w:rPr>
+        <w:t xml:space="preserve">{{ </w:t>
+      </w:r>
+      <w:proofErr w:type="spellStart"/>
+      <w:r>
+        <w:rPr>
+          <w:sz w:val="24"/>
+          <w:szCs w:val="24"/>
+        </w:rPr>
+        <w:t>rental</w:t>
+      </w:r>
+      <w:proofErr w:type="gramEnd"/>
+      <w:r>
+        <w:rPr>
+          <w:sz w:val="24"/>
+          <w:szCs w:val="24"/>
+        </w:rPr>
+        <w:t>_</w:t>
+      </w:r>
+      <w:proofErr w:type="gramStart"/>
+      <w:r>
+        <w:rPr>
+          <w:sz w:val="24"/>
+          <w:szCs w:val="24"/>
+        </w:rPr>
+        <w:t>property</w:t>
+      </w:r>
+      <w:r>
+        <w:rPr>
+          <w:sz w:val="24"/>
+          <w:szCs w:val="24"/>
+        </w:rPr>
+        <w:t>.on</w:t>
+      </w:r>
+      <w:proofErr w:type="gramEnd"/>
+      <w:r>
+        <w:rPr>
+          <w:sz w:val="24"/>
+          <w:szCs w:val="24"/>
+        </w:rPr>
+        <w:t>_one_</w:t>
+      </w:r>
+      <w:proofErr w:type="gramStart"/>
+      <w:r>
+        <w:rPr>
+          <w:sz w:val="24"/>
+          <w:szCs w:val="24"/>
+        </w:rPr>
+        <w:t>line</w:t>
+      </w:r>
+      <w:proofErr w:type="spellEnd"/>
+      <w:r>
+        <w:rPr>
+          <w:sz w:val="24"/>
+          <w:szCs w:val="24"/>
+        </w:rPr>
+        <w:t>()</w:t>
+      </w:r>
+      <w:r>
+        <w:rPr>
+          <w:sz w:val="24"/>
+          <w:szCs w:val="24"/>
+        </w:rPr>
+        <w:t xml:space="preserve"> }</w:t>
+      </w:r>
+      <w:proofErr w:type="gramEnd"/>
+      <w:r>
+        <w:rPr>
+          <w:sz w:val="24"/>
+          <w:szCs w:val="24"/>
+        </w:rPr>
+        <w:t>}</w:t>
+      </w:r>
+    </w:p>
+    <w:p>
+      <w:pPr>
+        <w:rPr>
+          <w:sz w:val="24"/>
+          <w:szCs w:val="24"/>
+        </w:rPr>
+      </w:pPr>
+      <w:r>
+        <w:rPr>
+          <w:sz w:val="24"/>
+          <w:szCs w:val="24"/>
+        </w:rPr>
+        <w:t>{%p endif %}</w:t>
+      </w:r>
+    </w:p>
+    <w:p>
+      <w:pPr>
+        <w:rPr>
+          <w:sz w:val="24"/>
+          <w:szCs w:val="24"/>
+        </w:rPr>
+      </w:pPr>
+      <w:r>
+        <w:rPr>
+          <w:sz w:val="24"/>
+          <w:szCs w:val="24"/>
+        </w:rPr>
+        <w:t>{%p if defined(‘</w:t>
+      </w:r>
+      <w:proofErr w:type="spellStart"/>
+      <w:proofErr w:type="gramStart"/>
+      <w:r>
+        <w:rPr>
+          <w:sz w:val="24"/>
+          <w:szCs w:val="24"/>
+        </w:rPr>
+        <w:t>landlord.address</w:t>
+      </w:r>
+      <w:proofErr w:type="gramEnd"/>
+      <w:r>
+        <w:rPr>
+          <w:sz w:val="24"/>
+          <w:szCs w:val="24"/>
+        </w:rPr>
+        <w:t>.address</w:t>
+      </w:r>
+      <w:proofErr w:type="spellEnd"/>
+      <w:r>
+        <w:rPr>
+          <w:sz w:val="24"/>
+          <w:szCs w:val="24"/>
+        </w:rPr>
+        <w:t>’) %}</w:t>
+      </w:r>
+    </w:p>
+    <w:p>
+      <w:pPr>
+        <w:rPr>
+          <w:sz w:val="24"/>
+          <w:szCs w:val="24"/>
+        </w:rPr>
+      </w:pPr>
+      <w:proofErr w:type="gramStart"/>
+      <w:r>
+        <w:rPr>
+          <w:sz w:val="24"/>
+          <w:szCs w:val="24"/>
+        </w:rPr>
+        <w:t xml:space="preserve">{{ </w:t>
+      </w:r>
+      <w:proofErr w:type="spellStart"/>
+      <w:r>
+        <w:rPr>
+          <w:sz w:val="24"/>
+          <w:szCs w:val="24"/>
+        </w:rPr>
+        <w:t>landlord</w:t>
+      </w:r>
+      <w:proofErr w:type="gramEnd"/>
+      <w:r>
+        <w:rPr>
+          <w:sz w:val="24"/>
+          <w:szCs w:val="24"/>
+        </w:rPr>
+        <w:t>.</w:t>
+      </w:r>
+      <w:proofErr w:type="gramStart"/>
+      <w:r>
+        <w:rPr>
+          <w:sz w:val="24"/>
+          <w:szCs w:val="24"/>
+        </w:rPr>
+        <w:t>address</w:t>
+      </w:r>
+      <w:r>
+        <w:rPr>
+          <w:sz w:val="24"/>
+          <w:szCs w:val="24"/>
+        </w:rPr>
+        <w:t>.line</w:t>
+      </w:r>
+      <w:proofErr w:type="gramEnd"/>
+      <w:r>
+        <w:rPr>
+          <w:sz w:val="24"/>
+          <w:szCs w:val="24"/>
+        </w:rPr>
+        <w:t>_one</w:t>
+      </w:r>
+      <w:proofErr w:type="spellEnd"/>
+      <w:r>
+        <w:rPr>
+          <w:sz w:val="24"/>
+          <w:szCs w:val="24"/>
+        </w:rPr>
+        <w:t>(bare=True</w:t>
+      </w:r>
+      <w:proofErr w:type="gramStart"/>
+      <w:r>
+        <w:rPr>
+          <w:sz w:val="24"/>
+          <w:szCs w:val="24"/>
+        </w:rPr>
+        <w:t>)</w:t>
+      </w:r>
+      <w:r>
+        <w:rPr>
+          <w:sz w:val="24"/>
+          <w:szCs w:val="24"/>
+        </w:rPr>
+        <w:t xml:space="preserve"> }</w:t>
+      </w:r>
+      <w:proofErr w:type="gramEnd"/>
+      <w:r>
+        <w:rPr>
+          <w:sz w:val="24"/>
+          <w:szCs w:val="24"/>
+        </w:rPr>
+        <w:t>}</w:t>
+      </w:r>
+    </w:p>
+    <w:p>
+      <w:pPr>
+        <w:rPr>
+          <w:sz w:val="24"/>
+          <w:szCs w:val="24"/>
+        </w:rPr>
+      </w:pPr>
+      <w:proofErr w:type="gramStart"/>
+      <w:r>
+        <w:rPr>
+          <w:sz w:val="24"/>
+          <w:szCs w:val="24"/>
+        </w:rPr>
+        <w:t xml:space="preserve">{{ </w:t>
+      </w:r>
+      <w:proofErr w:type="spellStart"/>
+      <w:r>
+        <w:rPr>
+          <w:sz w:val="24"/>
+          <w:szCs w:val="24"/>
+        </w:rPr>
+        <w:t>landlord</w:t>
+      </w:r>
+      <w:proofErr w:type="gramEnd"/>
+      <w:r>
+        <w:rPr>
+          <w:sz w:val="24"/>
+          <w:szCs w:val="24"/>
+        </w:rPr>
+        <w:t>.</w:t>
+      </w:r>
+      <w:proofErr w:type="gramStart"/>
+      <w:r>
+        <w:rPr>
+          <w:sz w:val="24"/>
+          <w:szCs w:val="24"/>
+        </w:rPr>
+        <w:t>address</w:t>
+      </w:r>
+      <w:r>
+        <w:rPr>
+          <w:sz w:val="24"/>
+          <w:szCs w:val="24"/>
+        </w:rPr>
+        <w:t>.</w:t>
+      </w:r>
+      <w:r>
+        <w:rPr>
+          <w:sz w:val="24"/>
+          <w:szCs w:val="24"/>
+        </w:rPr>
+        <w:t>line</w:t>
+      </w:r>
+      <w:proofErr w:type="gramEnd"/>
+      <w:r>
+        <w:rPr>
+          <w:sz w:val="24"/>
+          <w:szCs w:val="24"/>
+        </w:rPr>
+        <w:t>_</w:t>
+      </w:r>
+      <w:proofErr w:type="gramStart"/>
+      <w:r>
+        <w:rPr>
+          <w:sz w:val="24"/>
+          <w:szCs w:val="24"/>
+        </w:rPr>
+        <w:t>two</w:t>
+      </w:r>
+      <w:proofErr w:type="spellEnd"/>
+      <w:r>
+        <w:rPr>
+          <w:sz w:val="24"/>
+          <w:szCs w:val="24"/>
+        </w:rPr>
+        <w:t>()</w:t>
+      </w:r>
+      <w:r>
+        <w:rPr>
+          <w:sz w:val="24"/>
+          <w:szCs w:val="24"/>
+        </w:rPr>
+        <w:t xml:space="preserve"> }</w:t>
+      </w:r>
+      <w:proofErr w:type="gramEnd"/>
+      <w:r>
+        <w:rPr>
+          <w:sz w:val="24"/>
+          <w:szCs w:val="24"/>
+        </w:rPr>
+        <w:t>}</w:t>
+      </w:r>
+    </w:p>
+    <w:p>
+      <w:pPr>
+        <w:rPr>
+          <w:sz w:val="24"/>
+          <w:szCs w:val="24"/>
+        </w:rPr>
+      </w:pPr>
+      <w:r>
+        <w:rPr>
+          <w:sz w:val="24"/>
+          <w:szCs w:val="24"/>
+        </w:rPr>
+        <w:t>{%p endif %}</w:t>
+      </w:r>
+    </w:p>
+    <w:p>
+      <w:pPr>
+        <w:rPr>
+          <w:sz w:val="24"/>
+          <w:szCs w:val="24"/>
+        </w:rPr>
+      </w:pPr>
+    </w:p>
+    <w:p>
+      <w:pPr>
+        <w:rPr>
+          <w:sz w:val="24"/>
+          <w:szCs w:val="24"/>
+        </w:rPr>
+      </w:pPr>
+      <w:r>
+        <w:rPr>
+          <w:sz w:val="24"/>
+          <w:szCs w:val="24"/>
+        </w:rPr>
+        <w:t xml:space="preserve">Dear </w:t>
+      </w:r>
+      <w:r>
+        <w:rPr>
+          <w:sz w:val="24"/>
+          <w:szCs w:val="24"/>
+        </w:rPr>
+        <w:t xml:space="preserve">{% if </w:t>
+      </w:r>
+      <w:proofErr w:type="spellStart"/>
+      <w:r>
+        <w:rPr>
+          <w:sz w:val="24"/>
+          <w:szCs w:val="24"/>
+        </w:rPr>
+        <w:t>knows_landlord_name</w:t>
+      </w:r>
+      <w:proofErr w:type="spellEnd"/>
+      <w:r>
+        <w:rPr>
+          <w:sz w:val="24"/>
+          <w:szCs w:val="24"/>
+        </w:rPr>
+        <w:t xml:space="preserve"> == True </w:t>
+      </w:r>
+      <w:proofErr w:type="gramStart"/>
+      <w:r>
+        <w:rPr>
+          <w:sz w:val="24"/>
+          <w:szCs w:val="24"/>
+        </w:rPr>
+        <w:t>%}</w:t>
+      </w:r>
+      <w:r>
+        <w:rPr>
+          <w:sz w:val="24"/>
+          <w:szCs w:val="24"/>
+        </w:rPr>
+        <w:t>{{ landlord</w:t>
+      </w:r>
+      <w:r>
+        <w:rPr>
+          <w:sz w:val="24"/>
+          <w:szCs w:val="24"/>
+        </w:rPr>
+        <w:t>s</w:t>
+      </w:r>
+      <w:proofErr w:type="gramEnd"/>
+      <w:r>
+        <w:rPr>
+          <w:sz w:val="24"/>
+          <w:szCs w:val="24"/>
+        </w:rPr>
+        <w:t>[0]</w:t>
+      </w:r>
+      <w:r>
+        <w:rPr>
+          <w:sz w:val="24"/>
+          <w:szCs w:val="24"/>
+        </w:rPr>
+        <w:t>.</w:t>
+      </w:r>
+      <w:proofErr w:type="spellStart"/>
+      <w:r>
+        <w:rPr>
+          <w:sz w:val="24"/>
+          <w:szCs w:val="24"/>
+        </w:rPr>
+        <w:t>name_</w:t>
+      </w:r>
+      <w:proofErr w:type="gramStart"/>
+      <w:r>
+        <w:rPr>
+          <w:sz w:val="24"/>
+          <w:szCs w:val="24"/>
+        </w:rPr>
+        <w:t>full</w:t>
+      </w:r>
+      <w:proofErr w:type="spellEnd"/>
+      <w:r>
+        <w:rPr>
+          <w:sz w:val="24"/>
+          <w:szCs w:val="24"/>
+        </w:rPr>
+        <w:t>()</w:t>
+      </w:r>
+      <w:r>
+        <w:rPr>
+          <w:sz w:val="24"/>
+          <w:szCs w:val="24"/>
+        </w:rPr>
         <w:t xml:space="preserve"> }}</w:t>
       </w:r>
-    </w:p>
-    <w:p>
-      <w:pPr>
-        <w:rPr>
-          <w:sz w:val="24"/>
-          <w:szCs w:val="24"/>
-        </w:rPr>
-      </w:pPr>
-    </w:p>
-    <w:p>
-      <w:pPr>
-        <w:rPr>
-          <w:sz w:val="24"/>
-          <w:szCs w:val="24"/>
-        </w:rPr>
-      </w:pPr>
-      <w:r>
-        <w:rPr>
-          <w:sz w:val="24"/>
-          <w:szCs w:val="24"/>
-        </w:rPr>
-        <w:t xml:space="preserve">{%p if </w:t>
+      <w:r>
+        <w:rPr>
+          <w:sz w:val="24"/>
+          <w:szCs w:val="24"/>
+          <w:lang w:val="en-US"/>
+        </w:rPr>
+        <w:t>{</w:t>
+      </w:r>
+      <w:proofErr w:type="gramEnd"/>
+      <w:r>
+        <w:rPr>
+          <w:sz w:val="24"/>
+          <w:szCs w:val="24"/>
+          <w:lang w:val="en-US"/>
+        </w:rPr>
+        <w:t xml:space="preserve">% else </w:t>
+      </w:r>
+      <w:proofErr w:type="gramStart"/>
+      <w:r>
+        <w:rPr>
+          <w:sz w:val="24"/>
+          <w:szCs w:val="24"/>
+          <w:lang w:val="en-US"/>
+        </w:rPr>
+        <w:t>%}</w:t>
+      </w:r>
+      <w:r>
+        <w:rPr>
+          <w:sz w:val="24"/>
+          <w:szCs w:val="24"/>
+        </w:rPr>
+        <w:t>Landlord</w:t>
+      </w:r>
+      <w:proofErr w:type="gramEnd"/>
+      <w:r>
+        <w:rPr>
+          <w:sz w:val="24"/>
+          <w:szCs w:val="24"/>
+        </w:rPr>
+        <w:t xml:space="preserve"> of </w:t>
+      </w:r>
+      <w:proofErr w:type="gramStart"/>
+      <w:r>
+        <w:rPr>
+          <w:sz w:val="24"/>
+          <w:szCs w:val="24"/>
+        </w:rPr>
+        <w:t xml:space="preserve">{{ </w:t>
       </w:r>
       <w:proofErr w:type="spellStart"/>
       <w:r>
@@ -70,7 +699,38 @@
           <w:sz w:val="24"/>
           <w:szCs w:val="24"/>
         </w:rPr>
-        <w:t>knows_landlord_name</w:t>
+        <w:t>rental</w:t>
+      </w:r>
+      <w:proofErr w:type="gramEnd"/>
+      <w:r>
+        <w:rPr>
+          <w:sz w:val="24"/>
+          <w:szCs w:val="24"/>
+        </w:rPr>
+        <w:t>_</w:t>
+      </w:r>
+      <w:proofErr w:type="gramStart"/>
+      <w:r>
+        <w:rPr>
+          <w:sz w:val="24"/>
+          <w:szCs w:val="24"/>
+        </w:rPr>
+        <w:t>property</w:t>
+      </w:r>
+      <w:r>
+        <w:rPr>
+          <w:sz w:val="24"/>
+          <w:szCs w:val="24"/>
+        </w:rPr>
+        <w:t>.on</w:t>
+      </w:r>
+      <w:proofErr w:type="gramEnd"/>
+      <w:r>
+        <w:rPr>
+          <w:sz w:val="24"/>
+          <w:szCs w:val="24"/>
+        </w:rPr>
+        <w:t>_one_line</w:t>
       </w:r>
       <w:proofErr w:type="spellEnd"/>
       <w:r>
@@ -78,38 +738,114 @@
           <w:sz w:val="24"/>
           <w:szCs w:val="24"/>
         </w:rPr>
-        <w:t xml:space="preserve"> == True %}</w:t>
-      </w:r>
-    </w:p>
-    <w:p>
-      <w:pPr>
-        <w:rPr>
-          <w:sz w:val="24"/>
-          <w:szCs w:val="24"/>
-        </w:rPr>
-      </w:pPr>
-      <w:proofErr w:type="gramStart"/>
-      <w:r>
-        <w:rPr>
-          <w:sz w:val="24"/>
-          <w:szCs w:val="24"/>
-        </w:rPr>
-        <w:t>{{ landlord</w:t>
-      </w:r>
-      <w:r>
-        <w:rPr>
-          <w:sz w:val="24"/>
-          <w:szCs w:val="24"/>
-        </w:rPr>
-        <w:t>s</w:t>
-      </w:r>
-      <w:proofErr w:type="gramEnd"/>
-      <w:r>
-        <w:rPr>
-          <w:sz w:val="24"/>
-          <w:szCs w:val="24"/>
-        </w:rPr>
-        <w:t>[0]</w:t>
+        <w:t>(</w:t>
+      </w:r>
+      <w:r>
+        <w:rPr>
+          <w:sz w:val="24"/>
+          <w:szCs w:val="24"/>
+        </w:rPr>
+        <w:t>bare=True</w:t>
+      </w:r>
+      <w:proofErr w:type="gramStart"/>
+      <w:r>
+        <w:rPr>
+          <w:sz w:val="24"/>
+          <w:szCs w:val="24"/>
+        </w:rPr>
+        <w:t>)</w:t>
+      </w:r>
+      <w:r>
+        <w:rPr>
+          <w:sz w:val="24"/>
+          <w:szCs w:val="24"/>
+        </w:rPr>
+        <w:t xml:space="preserve"> }}</w:t>
+      </w:r>
+      <w:r>
+        <w:rPr>
+          <w:sz w:val="24"/>
+          <w:szCs w:val="24"/>
+          <w:lang w:val="en-US"/>
+        </w:rPr>
+        <w:t>{</w:t>
+      </w:r>
+      <w:proofErr w:type="gramEnd"/>
+      <w:r>
+        <w:rPr>
+          <w:sz w:val="24"/>
+          <w:szCs w:val="24"/>
+          <w:lang w:val="en-US"/>
+        </w:rPr>
+        <w:t>% endif %}</w:t>
+      </w:r>
+      <w:r>
+        <w:rPr>
+          <w:sz w:val="24"/>
+          <w:szCs w:val="24"/>
+        </w:rPr>
+        <w:t>:</w:t>
+      </w:r>
+    </w:p>
+    <w:p>
+      <w:pPr>
+        <w:rPr>
+          <w:sz w:val="24"/>
+          <w:szCs w:val="24"/>
+        </w:rPr>
+      </w:pPr>
+    </w:p>
+    <w:p>
+      <w:pPr>
+        <w:rPr>
+          <w:sz w:val="24"/>
+          <w:szCs w:val="24"/>
+          <w:lang w:val="en-US"/>
+        </w:rPr>
+      </w:pPr>
+      <w:r>
+        <w:rPr>
+          <w:sz w:val="24"/>
+          <w:szCs w:val="24"/>
+          <w:lang w:val="en-US"/>
+        </w:rPr>
+        <w:t xml:space="preserve">I am a tenant at </w:t>
+      </w:r>
+      <w:proofErr w:type="gramStart"/>
+      <w:r>
+        <w:rPr>
+          <w:sz w:val="24"/>
+          <w:szCs w:val="24"/>
+        </w:rPr>
+        <w:t xml:space="preserve">{{ </w:t>
+      </w:r>
+      <w:proofErr w:type="spellStart"/>
+      <w:r>
+        <w:rPr>
+          <w:sz w:val="24"/>
+          <w:szCs w:val="24"/>
+        </w:rPr>
+        <w:t>rental</w:t>
+      </w:r>
+      <w:proofErr w:type="gramEnd"/>
+      <w:r>
+        <w:rPr>
+          <w:sz w:val="24"/>
+          <w:szCs w:val="24"/>
+        </w:rPr>
+        <w:t>_</w:t>
+      </w:r>
+      <w:proofErr w:type="gramStart"/>
+      <w:r>
+        <w:rPr>
+          <w:sz w:val="24"/>
+          <w:szCs w:val="24"/>
+        </w:rPr>
+        <w:t>property</w:t>
+      </w:r>
+      <w:proofErr w:type="spellEnd"/>
+      <w:r>
+        <w:t xml:space="preserve"> </w:t>
       </w:r>
       <w:r>
         <w:rPr>
@@ -124,14 +860,15 @@
           <w:sz w:val="24"/>
           <w:szCs w:val="24"/>
         </w:rPr>
-        <w:t>name</w:t>
-      </w:r>
-      <w:r>
-        <w:rPr>
-          <w:sz w:val="24"/>
-          <w:szCs w:val="24"/>
-        </w:rPr>
-        <w:t>.full</w:t>
+        <w:t>on</w:t>
+      </w:r>
+      <w:proofErr w:type="gramEnd"/>
+      <w:r>
+        <w:rPr>
+          <w:sz w:val="24"/>
+          <w:szCs w:val="24"/>
+        </w:rPr>
+        <w:t>_one_line</w:t>
       </w:r>
       <w:proofErr w:type="spellEnd"/>
       <w:r>
@@ -139,50 +876,52 @@
           <w:sz w:val="24"/>
           <w:szCs w:val="24"/>
         </w:rPr>
-        <w:t>(middle="full")</w:t>
-      </w:r>
-      <w:r>
-        <w:rPr>
-          <w:sz w:val="24"/>
-          <w:szCs w:val="24"/>
-        </w:rPr>
-        <w:t xml:space="preserve"> }}</w:t>
-      </w:r>
-    </w:p>
-    <w:p>
-      <w:pPr>
-        <w:rPr>
-          <w:sz w:val="24"/>
-          <w:szCs w:val="24"/>
-        </w:rPr>
-      </w:pPr>
-      <w:r>
-        <w:rPr>
-          <w:sz w:val="24"/>
-          <w:szCs w:val="24"/>
-        </w:rPr>
-        <w:t>{%p else %}</w:t>
-      </w:r>
-    </w:p>
-    <w:p>
-      <w:pPr>
-        <w:rPr>
-          <w:sz w:val="24"/>
-          <w:szCs w:val="24"/>
-        </w:rPr>
-      </w:pPr>
-      <w:r>
-        <w:rPr>
-          <w:sz w:val="24"/>
-          <w:szCs w:val="24"/>
-        </w:rPr>
-        <w:t xml:space="preserve">Landlord of </w:t>
-      </w:r>
-      <w:proofErr w:type="gramStart"/>
-      <w:r>
-        <w:rPr>
-          <w:sz w:val="24"/>
-          <w:szCs w:val="24"/>
+        <w:t>(</w:t>
+      </w:r>
+      <w:r>
+        <w:rPr>
+          <w:sz w:val="24"/>
+          <w:szCs w:val="24"/>
+        </w:rPr>
+        <w:t>bare=True</w:t>
+      </w:r>
+      <w:proofErr w:type="gramStart"/>
+      <w:r>
+        <w:rPr>
+          <w:sz w:val="24"/>
+          <w:szCs w:val="24"/>
+        </w:rPr>
+        <w:t>)</w:t>
+      </w:r>
+      <w:r>
+        <w:rPr>
+          <w:sz w:val="24"/>
+          <w:szCs w:val="24"/>
+        </w:rPr>
+        <w:t xml:space="preserve"> }</w:t>
+      </w:r>
+      <w:proofErr w:type="gramEnd"/>
+      <w:r>
+        <w:rPr>
+          <w:sz w:val="24"/>
+          <w:szCs w:val="24"/>
+        </w:rPr>
+        <w:t>}</w:t>
+      </w:r>
+      <w:r>
+        <w:rPr>
+          <w:sz w:val="24"/>
+          <w:szCs w:val="24"/>
+          <w:lang w:val="en-US"/>
+        </w:rPr>
+        <w:t xml:space="preserve">. I am writing to inform you of an illegal lockout that happened on or around </w:t>
+      </w:r>
+      <w:proofErr w:type="gramStart"/>
+      <w:r>
+        <w:rPr>
+          <w:sz w:val="24"/>
+          <w:szCs w:val="24"/>
+          <w:lang w:val="en-US"/>
         </w:rPr>
         <w:t xml:space="preserve">{{ </w:t>
       </w:r>
@@ -191,107 +930,207 @@
         <w:rPr>
           <w:sz w:val="24"/>
           <w:szCs w:val="24"/>
-        </w:rPr>
-        <w:t>rental</w:t>
-      </w:r>
-      <w:proofErr w:type="gramEnd"/>
-      <w:r>
-        <w:rPr>
-          <w:sz w:val="24"/>
-          <w:szCs w:val="24"/>
-        </w:rPr>
-        <w:t>_property</w:t>
-      </w:r>
-      <w:r>
-        <w:rPr>
-          <w:sz w:val="24"/>
-          <w:szCs w:val="24"/>
-        </w:rPr>
-        <w:t>.on_one_line</w:t>
+          <w:lang w:val="en-US"/>
+        </w:rPr>
+        <w:t>lockout</w:t>
+      </w:r>
+      <w:proofErr w:type="gramEnd"/>
+      <w:r>
+        <w:rPr>
+          <w:sz w:val="24"/>
+          <w:szCs w:val="24"/>
+          <w:lang w:val="en-US"/>
+        </w:rPr>
+        <w:t>_</w:t>
+      </w:r>
+      <w:proofErr w:type="gramStart"/>
+      <w:r>
+        <w:rPr>
+          <w:sz w:val="24"/>
+          <w:szCs w:val="24"/>
+          <w:lang w:val="en-US"/>
+        </w:rPr>
+        <w:t>date</w:t>
       </w:r>
       <w:proofErr w:type="spellEnd"/>
       <w:r>
         <w:rPr>
           <w:sz w:val="24"/>
           <w:szCs w:val="24"/>
-        </w:rPr>
-        <w:t>()</w:t>
-      </w:r>
-      <w:r>
-        <w:rPr>
-          <w:sz w:val="24"/>
-          <w:szCs w:val="24"/>
-        </w:rPr>
-        <w:t xml:space="preserve"> }}</w:t>
-      </w:r>
-    </w:p>
-    <w:p>
-      <w:pPr>
-        <w:rPr>
-          <w:sz w:val="24"/>
-          <w:szCs w:val="24"/>
-        </w:rPr>
-      </w:pPr>
-      <w:r>
-        <w:rPr>
-          <w:sz w:val="24"/>
-          <w:szCs w:val="24"/>
-        </w:rPr>
-        <w:t>{%p endif %}</w:t>
-      </w:r>
-    </w:p>
-    <w:p>
-      <w:pPr>
-        <w:rPr>
-          <w:sz w:val="24"/>
-          <w:szCs w:val="24"/>
-        </w:rPr>
-      </w:pPr>
-      <w:r>
-        <w:rPr>
-          <w:sz w:val="24"/>
-          <w:szCs w:val="24"/>
-        </w:rPr>
-        <w:t>{%p if defined(‘</w:t>
+          <w:lang w:val="en-US"/>
+        </w:rPr>
+        <w:t xml:space="preserve"> }</w:t>
+      </w:r>
+      <w:proofErr w:type="gramEnd"/>
+      <w:r>
+        <w:rPr>
+          <w:sz w:val="24"/>
+          <w:szCs w:val="24"/>
+          <w:lang w:val="en-US"/>
+        </w:rPr>
+        <w:t>}</w:t>
+      </w:r>
+      <w:r>
+        <w:rPr>
+          <w:sz w:val="24"/>
+          <w:szCs w:val="24"/>
+          <w:lang w:val="en-US"/>
+        </w:rPr>
+        <w:t>. The illegal lockout included:</w:t>
+      </w:r>
+      <w:r>
+        <w:rPr>
+          <w:sz w:val="24"/>
+          <w:szCs w:val="24"/>
+          <w:lang w:val="en-US"/>
+        </w:rPr>
+        <w:t xml:space="preserve"> </w:t>
+      </w:r>
+      <w:proofErr w:type="gramStart"/>
+      <w:r>
+        <w:rPr>
+          <w:sz w:val="24"/>
+          <w:szCs w:val="24"/>
+          <w:lang w:val="en-US"/>
+        </w:rPr>
+        <w:t xml:space="preserve">{{ </w:t>
       </w:r>
       <w:proofErr w:type="spellStart"/>
-      <w:proofErr w:type="gramStart"/>
-      <w:r>
-        <w:rPr>
-          <w:sz w:val="24"/>
-          <w:szCs w:val="24"/>
-        </w:rPr>
-        <w:t>landlord.address</w:t>
-      </w:r>
-      <w:proofErr w:type="gramEnd"/>
-      <w:r>
-        <w:rPr>
-          <w:sz w:val="24"/>
-          <w:szCs w:val="24"/>
-        </w:rPr>
-        <w:t>.address</w:t>
+      <w:r>
+        <w:rPr>
+          <w:sz w:val="24"/>
+          <w:szCs w:val="24"/>
+          <w:lang w:val="en-US"/>
+        </w:rPr>
+        <w:t>lockout</w:t>
+      </w:r>
+      <w:proofErr w:type="gramEnd"/>
+      <w:r>
+        <w:rPr>
+          <w:sz w:val="24"/>
+          <w:szCs w:val="24"/>
+          <w:lang w:val="en-US"/>
+        </w:rPr>
+        <w:t>_</w:t>
+      </w:r>
+      <w:proofErr w:type="gramStart"/>
+      <w:r>
+        <w:rPr>
+          <w:sz w:val="24"/>
+          <w:szCs w:val="24"/>
+          <w:lang w:val="en-US"/>
+        </w:rPr>
+        <w:t>methods</w:t>
       </w:r>
       <w:proofErr w:type="spellEnd"/>
       <w:r>
         <w:rPr>
           <w:sz w:val="24"/>
           <w:szCs w:val="24"/>
-        </w:rPr>
-        <w:t>’) %}</w:t>
-      </w:r>
-    </w:p>
-    <w:p>
-      <w:pPr>
-        <w:rPr>
-          <w:sz w:val="24"/>
-          <w:szCs w:val="24"/>
-        </w:rPr>
-      </w:pPr>
-      <w:proofErr w:type="gramStart"/>
-      <w:r>
-        <w:rPr>
-          <w:sz w:val="24"/>
-          <w:szCs w:val="24"/>
+          <w:lang w:val="en-US"/>
+        </w:rPr>
+        <w:t xml:space="preserve"> }</w:t>
+      </w:r>
+      <w:proofErr w:type="gramEnd"/>
+      <w:r>
+        <w:rPr>
+          <w:sz w:val="24"/>
+          <w:szCs w:val="24"/>
+          <w:lang w:val="en-US"/>
+        </w:rPr>
+        <w:t>}.</w:t>
+      </w:r>
+    </w:p>
+    <w:p>
+      <w:pPr>
+        <w:rPr>
+          <w:sz w:val="24"/>
+          <w:szCs w:val="24"/>
+          <w:lang w:val="en-US"/>
+        </w:rPr>
+      </w:pPr>
+      <w:r>
+        <w:rPr>
+          <w:sz w:val="24"/>
+          <w:szCs w:val="24"/>
+          <w:lang w:val="en-US"/>
+        </w:rPr>
+        <w:t>{%</w:t>
+      </w:r>
+      <w:r>
+        <w:rPr>
+          <w:sz w:val="24"/>
+          <w:szCs w:val="24"/>
+          <w:lang w:val="en-US"/>
+        </w:rPr>
+        <w:t>p</w:t>
+      </w:r>
+      <w:r>
+        <w:rPr>
+          <w:sz w:val="24"/>
+          <w:szCs w:val="24"/>
+          <w:lang w:val="en-US"/>
+        </w:rPr>
+        <w:t xml:space="preserve"> if </w:t>
+      </w:r>
+      <w:proofErr w:type="gramStart"/>
+      <w:r>
+        <w:rPr>
+          <w:sz w:val="24"/>
+          <w:szCs w:val="24"/>
+          <w:lang w:val="en-US"/>
+        </w:rPr>
+        <w:t xml:space="preserve">jurisdiction </w:t>
+      </w:r>
+      <w:r>
+        <w:rPr>
+          <w:sz w:val="24"/>
+          <w:szCs w:val="24"/>
+          <w:lang w:val="en-US"/>
+        </w:rPr>
+        <w:t>!</w:t>
+      </w:r>
+      <w:proofErr w:type="gramEnd"/>
+      <w:r>
+        <w:rPr>
+          <w:sz w:val="24"/>
+          <w:szCs w:val="24"/>
+          <w:lang w:val="en-US"/>
+        </w:rPr>
+        <w:t>=”il” %}</w:t>
+      </w:r>
+    </w:p>
+    <w:p>
+      <w:pPr>
+        <w:rPr>
+          <w:sz w:val="24"/>
+          <w:szCs w:val="24"/>
+          <w:lang w:val="en-US"/>
+        </w:rPr>
+      </w:pPr>
+    </w:p>
+    <w:p>
+      <w:pPr>
+        <w:rPr>
+          <w:sz w:val="24"/>
+          <w:szCs w:val="24"/>
+          <w:lang w:val="en-US"/>
+        </w:rPr>
+      </w:pPr>
+      <w:r>
+        <w:rPr>
+          <w:sz w:val="24"/>
+          <w:szCs w:val="24"/>
+          <w:lang w:val="en-US"/>
+        </w:rPr>
+        <w:t xml:space="preserve">Under the </w:t>
+      </w:r>
+      <w:proofErr w:type="gramStart"/>
+      <w:r>
+        <w:rPr>
+          <w:sz w:val="24"/>
+          <w:szCs w:val="24"/>
+          <w:lang w:val="en-US"/>
         </w:rPr>
         <w:t xml:space="preserve">{{ </w:t>
       </w:r>
@@ -300,627 +1139,33 @@
         <w:rPr>
           <w:sz w:val="24"/>
           <w:szCs w:val="24"/>
-        </w:rPr>
-        <w:t>landlord</w:t>
-      </w:r>
-      <w:proofErr w:type="gramEnd"/>
-      <w:r>
-        <w:rPr>
-          <w:sz w:val="24"/>
-          <w:szCs w:val="24"/>
-        </w:rPr>
-        <w:t>.address</w:t>
-      </w:r>
-      <w:r>
-        <w:rPr>
-          <w:sz w:val="24"/>
-          <w:szCs w:val="24"/>
-        </w:rPr>
-        <w:t>.line_one</w:t>
+          <w:lang w:val="en-US"/>
+        </w:rPr>
+        <w:t>jurisdiction</w:t>
+      </w:r>
+      <w:proofErr w:type="gramEnd"/>
+      <w:r>
+        <w:rPr>
+          <w:sz w:val="24"/>
+          <w:szCs w:val="24"/>
+          <w:lang w:val="en-US"/>
+        </w:rPr>
+        <w:t>_</w:t>
+      </w:r>
+      <w:proofErr w:type="gramStart"/>
+      <w:r>
+        <w:rPr>
+          <w:sz w:val="24"/>
+          <w:szCs w:val="24"/>
+          <w:lang w:val="en-US"/>
+        </w:rPr>
+        <w:t>full</w:t>
       </w:r>
       <w:proofErr w:type="spellEnd"/>
       <w:r>
         <w:rPr>
           <w:sz w:val="24"/>
           <w:szCs w:val="24"/>
-        </w:rPr>
-        <w:t>(bare=True)</w:t>
-      </w:r>
-      <w:r>
-        <w:rPr>
-          <w:sz w:val="24"/>
-          <w:szCs w:val="24"/>
-        </w:rPr>
-        <w:t xml:space="preserve"> }}</w:t>
-      </w:r>
-    </w:p>
-    <w:p>
-      <w:pPr>
-        <w:rPr>
-          <w:sz w:val="24"/>
-          <w:szCs w:val="24"/>
-        </w:rPr>
-      </w:pPr>
-      <w:proofErr w:type="gramStart"/>
-      <w:r>
-        <w:rPr>
-          <w:sz w:val="24"/>
-          <w:szCs w:val="24"/>
-        </w:rPr>
-        <w:t xml:space="preserve">{{ </w:t>
-      </w:r>
-      <w:proofErr w:type="spellStart"/>
-      <w:r>
-        <w:rPr>
-          <w:sz w:val="24"/>
-          <w:szCs w:val="24"/>
-        </w:rPr>
-        <w:t>landlord</w:t>
-      </w:r>
-      <w:proofErr w:type="gramEnd"/>
-      <w:r>
-        <w:rPr>
-          <w:sz w:val="24"/>
-          <w:szCs w:val="24"/>
-        </w:rPr>
-        <w:t>.address</w:t>
-      </w:r>
-      <w:r>
-        <w:rPr>
-          <w:sz w:val="24"/>
-          <w:szCs w:val="24"/>
-        </w:rPr>
-        <w:t>.</w:t>
-      </w:r>
-      <w:r>
-        <w:rPr>
-          <w:sz w:val="24"/>
-          <w:szCs w:val="24"/>
-        </w:rPr>
-        <w:t>line_two</w:t>
-      </w:r>
-      <w:proofErr w:type="spellEnd"/>
-      <w:r>
-        <w:rPr>
-          <w:sz w:val="24"/>
-          <w:szCs w:val="24"/>
-        </w:rPr>
-        <w:t>()</w:t>
-      </w:r>
-      <w:r>
-        <w:rPr>
-          <w:sz w:val="24"/>
-          <w:szCs w:val="24"/>
-        </w:rPr>
-        <w:t xml:space="preserve"> }}</w:t>
-      </w:r>
-    </w:p>
-    <w:p>
-      <w:pPr>
-        <w:rPr>
-          <w:sz w:val="24"/>
-          <w:szCs w:val="24"/>
-        </w:rPr>
-      </w:pPr>
-      <w:r>
-        <w:rPr>
-          <w:sz w:val="24"/>
-          <w:szCs w:val="24"/>
-        </w:rPr>
-        <w:t>{%p endif %}</w:t>
-      </w:r>
-    </w:p>
-    <w:p>
-      <w:pPr>
-        <w:rPr>
-          <w:sz w:val="24"/>
-          <w:szCs w:val="24"/>
-        </w:rPr>
-      </w:pPr>
-    </w:p>
-    <w:p>
-      <w:pPr>
-        <w:rPr>
-          <w:sz w:val="24"/>
-          <w:szCs w:val="24"/>
-        </w:rPr>
-      </w:pPr>
-      <w:r>
-        <w:rPr>
-          <w:sz w:val="24"/>
-          <w:szCs w:val="24"/>
-        </w:rPr>
-        <w:t xml:space="preserve">Dear </w:t>
-      </w:r>
-      <w:r>
-        <w:rPr>
-          <w:sz w:val="24"/>
-          <w:szCs w:val="24"/>
-        </w:rPr>
-        <w:t xml:space="preserve">{% if </w:t>
-      </w:r>
-      <w:proofErr w:type="spellStart"/>
-      <w:r>
-        <w:rPr>
-          <w:sz w:val="24"/>
-          <w:szCs w:val="24"/>
-        </w:rPr>
-        <w:t>knows_landlord_name</w:t>
-      </w:r>
-      <w:proofErr w:type="spellEnd"/>
-      <w:r>
-        <w:rPr>
-          <w:sz w:val="24"/>
-          <w:szCs w:val="24"/>
-        </w:rPr>
-        <w:t xml:space="preserve"> == True </w:t>
-      </w:r>
-      <w:proofErr w:type="gramStart"/>
-      <w:r>
-        <w:rPr>
-          <w:sz w:val="24"/>
-          <w:szCs w:val="24"/>
-        </w:rPr>
-        <w:t>%}</w:t>
-      </w:r>
-      <w:r>
-        <w:rPr>
-          <w:sz w:val="24"/>
-          <w:szCs w:val="24"/>
-        </w:rPr>
-        <w:t>{</w:t>
-      </w:r>
-      <w:proofErr w:type="gramEnd"/>
-      <w:r>
-        <w:rPr>
-          <w:sz w:val="24"/>
-          <w:szCs w:val="24"/>
-        </w:rPr>
-        <w:t>{ landlord</w:t>
-      </w:r>
-      <w:r>
-        <w:rPr>
-          <w:sz w:val="24"/>
-          <w:szCs w:val="24"/>
-        </w:rPr>
-        <w:t>s[0]</w:t>
-      </w:r>
-      <w:r>
-        <w:rPr>
-          <w:sz w:val="24"/>
-          <w:szCs w:val="24"/>
-        </w:rPr>
-        <w:t>.</w:t>
-      </w:r>
-      <w:proofErr w:type="spellStart"/>
-      <w:r>
-        <w:rPr>
-          <w:sz w:val="24"/>
-          <w:szCs w:val="24"/>
-        </w:rPr>
-        <w:t>name</w:t>
-      </w:r>
-      <w:r>
-        <w:rPr>
-          <w:sz w:val="24"/>
-          <w:szCs w:val="24"/>
-        </w:rPr>
-        <w:t>.full</w:t>
-      </w:r>
-      <w:proofErr w:type="spellEnd"/>
-      <w:r>
-        <w:rPr>
-          <w:sz w:val="24"/>
-          <w:szCs w:val="24"/>
-        </w:rPr>
-        <w:t>(middle="full")</w:t>
-      </w:r>
-      <w:r>
-        <w:rPr>
-          <w:sz w:val="24"/>
-          <w:szCs w:val="24"/>
-        </w:rPr>
-        <w:t xml:space="preserve"> }}</w:t>
-      </w:r>
-      <w:r>
-        <w:rPr>
-          <w:sz w:val="24"/>
-          <w:szCs w:val="24"/>
-          <w:lang w:val="en-US"/>
-        </w:rPr>
-        <w:t>{% else %}</w:t>
-      </w:r>
-      <w:r>
-        <w:rPr>
-          <w:sz w:val="24"/>
-          <w:szCs w:val="24"/>
-        </w:rPr>
-        <w:t xml:space="preserve">Landlord of </w:t>
-      </w:r>
-      <w:r>
-        <w:rPr>
-          <w:sz w:val="24"/>
-          <w:szCs w:val="24"/>
-        </w:rPr>
-        <w:t xml:space="preserve">{{ </w:t>
-      </w:r>
-      <w:proofErr w:type="spellStart"/>
-      <w:r>
-        <w:rPr>
-          <w:sz w:val="24"/>
-          <w:szCs w:val="24"/>
-        </w:rPr>
-        <w:t>rental_property</w:t>
-      </w:r>
-      <w:r>
-        <w:rPr>
-          <w:sz w:val="24"/>
-          <w:szCs w:val="24"/>
-        </w:rPr>
-        <w:t>.on_one_line</w:t>
-      </w:r>
-      <w:proofErr w:type="spellEnd"/>
-      <w:r>
-        <w:rPr>
-          <w:sz w:val="24"/>
-          <w:szCs w:val="24"/>
-        </w:rPr>
-        <w:t>(</w:t>
-      </w:r>
-      <w:r>
-        <w:rPr>
-          <w:sz w:val="24"/>
-          <w:szCs w:val="24"/>
-        </w:rPr>
-        <w:t>bare=True</w:t>
-      </w:r>
-      <w:r>
-        <w:rPr>
-          <w:sz w:val="24"/>
-          <w:szCs w:val="24"/>
-        </w:rPr>
-        <w:t>)</w:t>
-      </w:r>
-      <w:r>
-        <w:rPr>
-          <w:sz w:val="24"/>
-          <w:szCs w:val="24"/>
-        </w:rPr>
-        <w:t xml:space="preserve"> }}</w:t>
-      </w:r>
-      <w:r>
-        <w:rPr>
-          <w:sz w:val="24"/>
-          <w:szCs w:val="24"/>
-          <w:lang w:val="en-US"/>
-        </w:rPr>
-        <w:t>{% endif %}</w:t>
-      </w:r>
-      <w:r>
-        <w:rPr>
-          <w:sz w:val="24"/>
-          <w:szCs w:val="24"/>
-        </w:rPr>
-        <w:t>:</w:t>
-      </w:r>
-    </w:p>
-    <w:p>
-      <w:pPr>
-        <w:rPr>
-          <w:sz w:val="24"/>
-          <w:szCs w:val="24"/>
-        </w:rPr>
-      </w:pPr>
-    </w:p>
-    <w:p>
-      <w:pPr>
-        <w:rPr>
-          <w:sz w:val="24"/>
-          <w:szCs w:val="24"/>
-          <w:lang w:val="en-US"/>
-        </w:rPr>
-      </w:pPr>
-      <w:r>
-        <w:rPr>
-          <w:sz w:val="24"/>
-          <w:szCs w:val="24"/>
-          <w:lang w:val="en-US"/>
-        </w:rPr>
-        <w:t xml:space="preserve">I am a tenant at </w:t>
-      </w:r>
-      <w:proofErr w:type="gramStart"/>
-      <w:r>
-        <w:rPr>
-          <w:sz w:val="24"/>
-          <w:szCs w:val="24"/>
-        </w:rPr>
-        <w:t xml:space="preserve">{{ </w:t>
-      </w:r>
-      <w:proofErr w:type="spellStart"/>
-      <w:r>
-        <w:rPr>
-          <w:sz w:val="24"/>
-          <w:szCs w:val="24"/>
-        </w:rPr>
-        <w:t>rental</w:t>
-      </w:r>
-      <w:proofErr w:type="gramEnd"/>
-      <w:r>
-        <w:rPr>
-          <w:sz w:val="24"/>
-          <w:szCs w:val="24"/>
-        </w:rPr>
-        <w:t>_property</w:t>
-      </w:r>
-      <w:proofErr w:type="spellEnd"/>
-      <w:r>
-        <w:t xml:space="preserve"> </w:t>
-      </w:r>
-      <w:r>
-        <w:rPr>
-          <w:sz w:val="24"/>
-          <w:szCs w:val="24"/>
-        </w:rPr>
-        <w:t>.</w:t>
-      </w:r>
-      <w:proofErr w:type="spellStart"/>
-      <w:r>
-        <w:rPr>
-          <w:sz w:val="24"/>
-          <w:szCs w:val="24"/>
-        </w:rPr>
-        <w:t>on_one_line</w:t>
-      </w:r>
-      <w:proofErr w:type="spellEnd"/>
-      <w:r>
-        <w:rPr>
-          <w:sz w:val="24"/>
-          <w:szCs w:val="24"/>
-        </w:rPr>
-        <w:t>(</w:t>
-      </w:r>
-      <w:r>
-        <w:rPr>
-          <w:sz w:val="24"/>
-          <w:szCs w:val="24"/>
-        </w:rPr>
-        <w:t>bare=True</w:t>
-      </w:r>
-      <w:r>
-        <w:rPr>
-          <w:sz w:val="24"/>
-          <w:szCs w:val="24"/>
-        </w:rPr>
-        <w:t>)</w:t>
-      </w:r>
-      <w:r>
-        <w:rPr>
-          <w:sz w:val="24"/>
-          <w:szCs w:val="24"/>
-        </w:rPr>
-        <w:t xml:space="preserve"> }}</w:t>
-      </w:r>
-      <w:r>
-        <w:rPr>
-          <w:sz w:val="24"/>
-          <w:szCs w:val="24"/>
-          <w:lang w:val="en-US"/>
-        </w:rPr>
-        <w:t xml:space="preserve">. I am writing to inform you of an illegal lockout that happened on or around </w:t>
-      </w:r>
-      <w:proofErr w:type="gramStart"/>
-      <w:r>
-        <w:rPr>
-          <w:sz w:val="24"/>
-          <w:szCs w:val="24"/>
-          <w:lang w:val="en-US"/>
-        </w:rPr>
-        <w:t xml:space="preserve">{{ </w:t>
-      </w:r>
-      <w:proofErr w:type="spellStart"/>
-      <w:r>
-        <w:rPr>
-          <w:sz w:val="24"/>
-          <w:szCs w:val="24"/>
-          <w:lang w:val="en-US"/>
-        </w:rPr>
-        <w:t>lockout</w:t>
-      </w:r>
-      <w:proofErr w:type="gramEnd"/>
-      <w:r>
-        <w:rPr>
-          <w:sz w:val="24"/>
-          <w:szCs w:val="24"/>
-          <w:lang w:val="en-US"/>
-        </w:rPr>
-        <w:t>_date</w:t>
-      </w:r>
-      <w:proofErr w:type="spellEnd"/>
-      <w:r>
-        <w:rPr>
-          <w:sz w:val="24"/>
-          <w:szCs w:val="24"/>
-          <w:lang w:val="en-US"/>
-        </w:rPr>
-        <w:t xml:space="preserve"> }}</w:t>
-      </w:r>
-      <w:r>
-        <w:rPr>
-          <w:sz w:val="24"/>
-          <w:szCs w:val="24"/>
-          <w:lang w:val="en-US"/>
-        </w:rPr>
-        <w:t>. The illegal lockout included:</w:t>
-      </w:r>
-      <w:r>
-        <w:rPr>
-          <w:sz w:val="24"/>
-          <w:szCs w:val="24"/>
-          <w:lang w:val="en-US"/>
-        </w:rPr>
-        <w:t xml:space="preserve"> </w:t>
-      </w:r>
-      <w:proofErr w:type="gramStart"/>
-      <w:r>
-        <w:rPr>
-          <w:sz w:val="24"/>
-          <w:szCs w:val="24"/>
-          <w:lang w:val="en-US"/>
-        </w:rPr>
-        <w:t xml:space="preserve">{{ </w:t>
-      </w:r>
-      <w:proofErr w:type="spellStart"/>
-      <w:r>
-        <w:rPr>
-          <w:sz w:val="24"/>
-          <w:szCs w:val="24"/>
-          <w:lang w:val="en-US"/>
-        </w:rPr>
-        <w:t>lockout</w:t>
-      </w:r>
-      <w:proofErr w:type="gramEnd"/>
-      <w:r>
-        <w:rPr>
-          <w:sz w:val="24"/>
-          <w:szCs w:val="24"/>
-          <w:lang w:val="en-US"/>
-        </w:rPr>
-        <w:t>_methods</w:t>
-      </w:r>
-      <w:proofErr w:type="spellEnd"/>
-      <w:r>
-        <w:rPr>
-          <w:sz w:val="24"/>
-          <w:szCs w:val="24"/>
-          <w:lang w:val="en-US"/>
-        </w:rPr>
-        <w:t xml:space="preserve"> }}.</w:t>
-      </w:r>
-    </w:p>
-    <w:p>
-      <w:pPr>
-        <w:rPr>
-          <w:sz w:val="24"/>
-          <w:szCs w:val="24"/>
-          <w:lang w:val="en-US"/>
-        </w:rPr>
-      </w:pPr>
-      <w:r>
-        <w:rPr>
-          <w:sz w:val="24"/>
-          <w:szCs w:val="24"/>
-          <w:lang w:val="en-US"/>
-        </w:rPr>
-        <w:t>{%</w:t>
-      </w:r>
-      <w:r>
-        <w:rPr>
-          <w:sz w:val="24"/>
-          <w:szCs w:val="24"/>
-          <w:lang w:val="en-US"/>
-        </w:rPr>
-        <w:t>p</w:t>
-      </w:r>
-      <w:r>
-        <w:rPr>
-          <w:sz w:val="24"/>
-          <w:szCs w:val="24"/>
-          <w:lang w:val="en-US"/>
-        </w:rPr>
-        <w:t xml:space="preserve"> if </w:t>
-      </w:r>
-      <w:proofErr w:type="gramStart"/>
-      <w:r>
-        <w:rPr>
-          <w:sz w:val="24"/>
-          <w:szCs w:val="24"/>
-          <w:lang w:val="en-US"/>
-        </w:rPr>
-        <w:t xml:space="preserve">jurisdiction </w:t>
-      </w:r>
-      <w:r>
-        <w:rPr>
-          <w:sz w:val="24"/>
-          <w:szCs w:val="24"/>
-          <w:lang w:val="en-US"/>
-        </w:rPr>
-        <w:t>!</w:t>
-      </w:r>
-      <w:proofErr w:type="gramEnd"/>
-      <w:r>
-        <w:rPr>
-          <w:sz w:val="24"/>
-          <w:szCs w:val="24"/>
-          <w:lang w:val="en-US"/>
-        </w:rPr>
-        <w:t>=”il” %}</w:t>
-      </w:r>
-    </w:p>
-    <w:p>
-      <w:pPr>
-        <w:rPr>
-          <w:sz w:val="24"/>
-          <w:szCs w:val="24"/>
-          <w:lang w:val="en-US"/>
-        </w:rPr>
-      </w:pPr>
-    </w:p>
-    <w:p>
-      <w:pPr>
-        <w:rPr>
-          <w:sz w:val="24"/>
-          <w:szCs w:val="24"/>
-          <w:lang w:val="en-US"/>
-        </w:rPr>
-      </w:pPr>
-      <w:r>
-        <w:rPr>
-          <w:sz w:val="24"/>
-          <w:szCs w:val="24"/>
-          <w:lang w:val="en-US"/>
-        </w:rPr>
-        <w:t xml:space="preserve">Under the </w:t>
-      </w:r>
-      <w:proofErr w:type="gramStart"/>
-      <w:r>
-        <w:rPr>
-          <w:sz w:val="24"/>
-          <w:szCs w:val="24"/>
-          <w:lang w:val="en-US"/>
-        </w:rPr>
-        <w:t xml:space="preserve">{{ </w:t>
-      </w:r>
-      <w:proofErr w:type="spellStart"/>
-      <w:r>
-        <w:rPr>
-          <w:sz w:val="24"/>
-          <w:szCs w:val="24"/>
-          <w:lang w:val="en-US"/>
-        </w:rPr>
-        <w:t>jurisdiction</w:t>
-      </w:r>
-      <w:proofErr w:type="gramEnd"/>
-      <w:r>
-        <w:rPr>
-          <w:sz w:val="24"/>
-          <w:szCs w:val="24"/>
-          <w:lang w:val="en-US"/>
-        </w:rPr>
-        <w:t>_</w:t>
-      </w:r>
-      <w:r>
-        <w:rPr>
-          <w:sz w:val="24"/>
-          <w:szCs w:val="24"/>
-          <w:lang w:val="en-US"/>
-        </w:rPr>
-        <w:t>full</w:t>
-      </w:r>
-      <w:proofErr w:type="spellEnd"/>
-      <w:r>
-        <w:rPr>
-          <w:sz w:val="24"/>
-          <w:szCs w:val="24"/>
           <w:lang w:val="en-US"/>
         </w:rPr>
         <w:t>}}</w:t>
@@ -931,7 +1176,16 @@
           <w:szCs w:val="24"/>
           <w:lang w:val="en-US"/>
         </w:rPr>
-        <w:t>, lockouts are against the law. Lockouts are any action (or threat of action) by a landlord that prevent a tenant from living in or accessing their unit.</w:t>
+        <w:t>,</w:t>
+      </w:r>
+      <w:proofErr w:type="gramEnd"/>
+      <w:r>
+        <w:rPr>
+          <w:sz w:val="24"/>
+          <w:szCs w:val="24"/>
+          <w:lang w:val="en-US"/>
+        </w:rPr>
+        <w:t xml:space="preserve"> lockouts are against the law. Lockouts are any action (or threat of action) by a landlord that prevent a tenant from living in or accessing their unit.</w:t>
       </w:r>
     </w:p>
     <w:p>
@@ -1301,7 +1555,16 @@
                 <w:szCs w:val="24"/>
                 <w:lang w:val="en-US"/>
               </w:rPr>
-              <w:t>%}{</w:t>
+              <w:t xml:space="preserve">%}{{ </w:t>
+            </w:r>
+            <w:proofErr w:type="spellStart"/>
+            <w:r>
+              <w:rPr>
+                <w:sz w:val="24"/>
+                <w:szCs w:val="24"/>
+                <w:lang w:val="en-US"/>
+              </w:rPr>
+              <w:t>user</w:t>
             </w:r>
             <w:proofErr w:type="gramEnd"/>
             <w:r>
@@ -1310,16 +1573,16 @@
                 <w:szCs w:val="24"/>
                 <w:lang w:val="en-US"/>
               </w:rPr>
-              <w:t xml:space="preserve">{ </w:t>
+              <w:t>.</w:t>
             </w:r>
-            <w:proofErr w:type="spellStart"/>
+            <w:proofErr w:type="gramStart"/>
             <w:r>
               <w:rPr>
                 <w:sz w:val="24"/>
                 <w:szCs w:val="24"/>
                 <w:lang w:val="en-US"/>
               </w:rPr>
-              <w:t>user.signature</w:t>
+              <w:t>signature</w:t>
             </w:r>
             <w:proofErr w:type="spellEnd"/>
             <w:r>
@@ -1328,8 +1591,27 @@
                 <w:szCs w:val="24"/>
                 <w:lang w:val="en-US"/>
               </w:rPr>
-              <w:t xml:space="preserve"> }}{% else %}</w:t>
+              <w:t xml:space="preserve"> }}{</w:t>
             </w:r>
+            <w:proofErr w:type="gramEnd"/>
+            <w:r>
+              <w:rPr>
+                <w:sz w:val="24"/>
+                <w:szCs w:val="24"/>
+                <w:lang w:val="en-US"/>
+              </w:rPr>
+              <w:t xml:space="preserve">% </w:t>
+            </w:r>
+            <w:proofErr w:type="gramStart"/>
+            <w:r>
+              <w:rPr>
+                <w:sz w:val="24"/>
+                <w:szCs w:val="24"/>
+                <w:lang w:val="en-US"/>
+              </w:rPr>
+              <w:t>else %}</w:t>
+            </w:r>
+            <w:proofErr w:type="gramEnd"/>
           </w:p>
           <w:p>
             <w:pPr>
@@ -1405,7 +1687,15 @@
           <w:sz w:val="24"/>
           <w:szCs w:val="24"/>
         </w:rPr>
-        <w:t>.full</w:t>
+        <w:t>_</w:t>
+      </w:r>
+      <w:proofErr w:type="gramStart"/>
+      <w:r>
+        <w:rPr>
+          <w:sz w:val="24"/>
+          <w:szCs w:val="24"/>
+        </w:rPr>
+        <w:t>full</w:t>
       </w:r>
       <w:proofErr w:type="spellEnd"/>
       <w:r>
@@ -1413,14 +1703,22 @@
           <w:sz w:val="24"/>
           <w:szCs w:val="24"/>
         </w:rPr>
-        <w:t>(middle="full")</w:t>
-      </w:r>
-      <w:r>
-        <w:rPr>
-          <w:sz w:val="24"/>
-          <w:szCs w:val="24"/>
-        </w:rPr>
-        <w:t xml:space="preserve"> }}</w:t>
+        <w:t>()</w:t>
+      </w:r>
+      <w:r>
+        <w:rPr>
+          <w:sz w:val="24"/>
+          <w:szCs w:val="24"/>
+        </w:rPr>
+        <w:t xml:space="preserve"> }</w:t>
+      </w:r>
+      <w:proofErr w:type="gramEnd"/>
+      <w:r>
+        <w:rPr>
+          <w:sz w:val="24"/>
+          <w:szCs w:val="24"/>
+        </w:rPr>
+        <w:t>}</w:t>
       </w:r>
     </w:p>
     <w:p>
@@ -1449,10 +1747,17 @@
           <w:sz w:val="24"/>
           <w:szCs w:val="24"/>
         </w:rPr>
-        <w:t xml:space="preserve"> if defined(‘</w:t>
+        <w:t xml:space="preserve"> if </w:t>
+      </w:r>
+      <w:proofErr w:type="gramStart"/>
+      <w:r>
+        <w:rPr>
+          <w:sz w:val="24"/>
+          <w:szCs w:val="24"/>
+        </w:rPr>
+        <w:t>defined(‘</w:t>
       </w:r>
       <w:proofErr w:type="spellStart"/>
-      <w:proofErr w:type="gramStart"/>
       <w:r>
         <w:rPr>
           <w:sz w:val="24"/>
@@ -1490,7 +1795,15 @@
           <w:sz w:val="24"/>
           <w:szCs w:val="24"/>
         </w:rPr>
-        <w:t xml:space="preserve"> == True </w:t>
+        <w:t xml:space="preserve"> == </w:t>
+      </w:r>
+      <w:proofErr w:type="gramStart"/>
+      <w:r>
+        <w:rPr>
+          <w:sz w:val="24"/>
+          <w:szCs w:val="24"/>
+        </w:rPr>
+        <w:t xml:space="preserve">True </w:t>
       </w:r>
       <w:r>
         <w:rPr>
@@ -1499,6 +1812,7 @@
         </w:rPr>
         <w:t>%}</w:t>
       </w:r>
+      <w:proofErr w:type="gramEnd"/>
     </w:p>
     <w:p>
       <w:pPr>
@@ -1545,6 +1859,7 @@
         <w:t>(</w:t>
       </w:r>
       <w:proofErr w:type="spellStart"/>
+      <w:proofErr w:type="gramStart"/>
       <w:r>
         <w:rPr>
           <w:sz w:val="24"/>
@@ -1568,7 +1883,16 @@
           <w:szCs w:val="24"/>
           <w:lang w:val="en-US"/>
         </w:rPr>
-        <w:t xml:space="preserve"> }}</w:t>
+        <w:t xml:space="preserve"> }</w:t>
+      </w:r>
+      <w:proofErr w:type="gramEnd"/>
+      <w:r>
+        <w:rPr>
+          <w:sz w:val="24"/>
+          <w:szCs w:val="24"/>
+          <w:lang w:val="en-US"/>
+        </w:rPr>
+        <w:t>}</w:t>
       </w:r>
     </w:p>
     <w:p>
@@ -1628,6 +1952,7 @@
         </w:rPr>
         <w:t xml:space="preserve"> if </w:t>
       </w:r>
+      <w:proofErr w:type="gramStart"/>
       <w:r>
         <w:rPr>
           <w:sz w:val="24"/>
@@ -1636,7 +1961,6 @@
         <w:t>defined(‘</w:t>
       </w:r>
       <w:proofErr w:type="spellStart"/>
-      <w:proofErr w:type="gramStart"/>
       <w:r>
         <w:rPr>
           <w:sz w:val="24"/>
@@ -1674,7 +1998,15 @@
           <w:sz w:val="24"/>
           <w:szCs w:val="24"/>
         </w:rPr>
-        <w:t xml:space="preserve"> == True</w:t>
+        <w:t xml:space="preserve"> == </w:t>
+      </w:r>
+      <w:proofErr w:type="gramStart"/>
+      <w:r>
+        <w:rPr>
+          <w:sz w:val="24"/>
+          <w:szCs w:val="24"/>
+        </w:rPr>
+        <w:t>True</w:t>
       </w:r>
       <w:r>
         <w:rPr>
@@ -1690,6 +2022,7 @@
         </w:rPr>
         <w:t>%}</w:t>
       </w:r>
+      <w:proofErr w:type="gramEnd"/>
     </w:p>
     <w:p>
       <w:pPr>
@@ -1724,7 +2057,16 @@
           <w:szCs w:val="24"/>
           <w:lang w:val="en-US"/>
         </w:rPr>
-        <w:t>.email</w:t>
+        <w:t>.</w:t>
+      </w:r>
+      <w:proofErr w:type="gramStart"/>
+      <w:r>
+        <w:rPr>
+          <w:sz w:val="24"/>
+          <w:szCs w:val="24"/>
+          <w:lang w:val="en-US"/>
+        </w:rPr>
+        <w:t>email</w:t>
       </w:r>
       <w:proofErr w:type="spellEnd"/>
       <w:r>
@@ -1733,7 +2075,16 @@
           <w:szCs w:val="24"/>
           <w:lang w:val="en-US"/>
         </w:rPr>
-        <w:t xml:space="preserve"> }}</w:t>
+        <w:t xml:space="preserve"> }</w:t>
+      </w:r>
+      <w:proofErr w:type="gramEnd"/>
+      <w:r>
+        <w:rPr>
+          <w:sz w:val="24"/>
+          <w:szCs w:val="24"/>
+          <w:lang w:val="en-US"/>
+        </w:rPr>
+        <w:t>}</w:t>
       </w:r>
     </w:p>
     <w:p>
@@ -1778,7 +2129,7 @@
 </file>
 
 <file path=word/endnotes.xml><?xml version="1.0" encoding="utf-8"?>
-<w:endnotes xmlns:wpc="http://schemas.microsoft.com/office/word/2010/wordprocessingCanvas" xmlns:cx="http://schemas.microsoft.com/office/drawing/2014/chartex" xmlns:cx1="http://schemas.microsoft.com/office/drawing/2015/9/8/chartex" xmlns:cx2="http://schemas.microsoft.com/office/drawing/2015/10/21/chartex" xmlns:cx3="http://schemas.microsoft.com/office/drawing/2016/5/9/chartex" xmlns:cx4="http://schemas.microsoft.com/office/drawing/2016/5/10/chartex" xmlns:cx5="http://schemas.microsoft.com/office/drawing/2016/5/11/chartex" xmlns:cx6="http://schemas.microsoft.com/office/drawing/2016/5/12/chartex" xmlns:cx7="http://schemas.microsoft.com/office/drawing/2016/5/13/chartex" xmlns:cx8="http://schemas.microsoft.com/office/drawing/2016/5/14/chartex" xmlns:mc="http://schemas.openxmlformats.org/markup-compatibility/2006" xmlns:aink="http://schemas.microsoft.com/office/drawing/2016/ink" xmlns:am3d="http://schemas.microsoft.com/office/drawing/2017/model3d" xmlns:o="urn:schemas-microsoft-com:office:office" xmlns:oel="http://schemas.microsoft.com/office/2019/extlst" xmlns:r="http://schemas.openxmlformats.org/officeDocument/2006/relationships" xmlns:m="http://schemas.openxmlformats.org/officeDocument/2006/math" xmlns:v="urn:schemas-microsoft-com:vml" xmlns:wp14="http://schemas.microsoft.com/office/word/2010/wordprocessingDrawing" xmlns:wp="http://schemas.openxmlformats.org/drawingml/2006/wordprocessingDrawing" xmlns:w10="urn:schemas-microsoft-com:office:word" xmlns:w="http://schemas.openxmlformats.org/wordprocessingml/2006/main" xmlns:w14="http://schemas.microsoft.com/office/word/2010/wordml" xmlns:w15="http://schemas.microsoft.com/office/word/2012/wordml" xmlns:w16cex="http://schemas.microsoft.com/office/word/2018/wordml/cex" xmlns:w16cid="http://schemas.microsoft.com/office/word/2016/wordml/cid" xmlns:w16="http://schemas.microsoft.com/office/word/2018/wordml" xmlns:w16du="http://schemas.microsoft.com/office/word/2023/wordml/word16du" xmlns:w16sdtdh="http://schemas.microsoft.com/office/word/2020/wordml/sdtdatahash" xmlns:w16se="http://schemas.microsoft.com/office/word/2015/wordml/symex" xmlns:wpg="http://schemas.microsoft.com/office/word/2010/wordprocessingGroup" xmlns:wpi="http://schemas.microsoft.com/office/word/2010/wordprocessingInk" xmlns:wne="http://schemas.microsoft.com/office/word/2006/wordml" xmlns:wps="http://schemas.microsoft.com/office/word/2010/wordprocessingShape" mc:Ignorable="w14 w15 w16se w16cid w16 w16cex w16sdtdh w16du wp14">
+<w:endnotes xmlns:wpc="http://schemas.microsoft.com/office/word/2010/wordprocessingCanvas" xmlns:cx="http://schemas.microsoft.com/office/drawing/2014/chartex" xmlns:cx1="http://schemas.microsoft.com/office/drawing/2015/9/8/chartex" xmlns:cx2="http://schemas.microsoft.com/office/drawing/2015/10/21/chartex" xmlns:cx3="http://schemas.microsoft.com/office/drawing/2016/5/9/chartex" xmlns:cx4="http://schemas.microsoft.com/office/drawing/2016/5/10/chartex" xmlns:cx5="http://schemas.microsoft.com/office/drawing/2016/5/11/chartex" xmlns:cx6="http://schemas.microsoft.com/office/drawing/2016/5/12/chartex" xmlns:cx7="http://schemas.microsoft.com/office/drawing/2016/5/13/chartex" xmlns:cx8="http://schemas.microsoft.com/office/drawing/2016/5/14/chartex" xmlns:mc="http://schemas.openxmlformats.org/markup-compatibility/2006" xmlns:aink="http://schemas.microsoft.com/office/drawing/2016/ink" xmlns:am3d="http://schemas.microsoft.com/office/drawing/2017/model3d" xmlns:o="urn:schemas-microsoft-com:office:office" xmlns:oel="http://schemas.microsoft.com/office/2019/extlst" xmlns:r="http://schemas.openxmlformats.org/officeDocument/2006/relationships" xmlns:m="http://schemas.openxmlformats.org/officeDocument/2006/math" xmlns:v="urn:schemas-microsoft-com:vml" xmlns:wp14="http://schemas.microsoft.com/office/word/2010/wordprocessingDrawing" xmlns:wp="http://schemas.openxmlformats.org/drawingml/2006/wordprocessingDrawing" xmlns:w10="urn:schemas-microsoft-com:office:word" xmlns:w="http://schemas.openxmlformats.org/wordprocessingml/2006/main" xmlns:w14="http://schemas.microsoft.com/office/word/2010/wordml" xmlns:w15="http://schemas.microsoft.com/office/word/2012/wordml" xmlns:w16cex="http://schemas.microsoft.com/office/word/2018/wordml/cex" xmlns:w16cid="http://schemas.microsoft.com/office/word/2016/wordml/cid" xmlns:w16="http://schemas.microsoft.com/office/word/2018/wordml" xmlns:w16du="http://schemas.microsoft.com/office/word/2023/wordml/word16du" xmlns:w16sdtdh="http://schemas.microsoft.com/office/word/2020/wordml/sdtdatahash" xmlns:w16sdtfl="http://schemas.microsoft.com/office/word/2024/wordml/sdtformatlock" xmlns:w16se="http://schemas.microsoft.com/office/word/2015/wordml/symex" xmlns:wpg="http://schemas.microsoft.com/office/word/2010/wordprocessingGroup" xmlns:wpi="http://schemas.microsoft.com/office/word/2010/wordprocessingInk" xmlns:wne="http://schemas.microsoft.com/office/word/2006/wordml" xmlns:wps="http://schemas.microsoft.com/office/word/2010/wordprocessingShape" mc:Ignorable="w14 w15 w16se w16cid w16 w16cex w16sdtdh w16sdtfl w16du wp14">
   <w:endnote w:type="separator" w:id="-1">
     <w:p>
       <w:pPr>
@@ -1803,7 +2154,7 @@
 </file>
 
 <file path=word/footnotes.xml><?xml version="1.0" encoding="utf-8"?>
-<w:footnotes xmlns:wpc="http://schemas.microsoft.com/office/word/2010/wordprocessingCanvas" xmlns:cx="http://schemas.microsoft.com/office/drawing/2014/chartex" xmlns:cx1="http://schemas.microsoft.com/office/drawing/2015/9/8/chartex" xmlns:cx2="http://schemas.microsoft.com/office/drawing/2015/10/21/chartex" xmlns:cx3="http://schemas.microsoft.com/office/drawing/2016/5/9/chartex" xmlns:cx4="http://schemas.microsoft.com/office/drawing/2016/5/10/chartex" xmlns:cx5="http://schemas.microsoft.com/office/drawing/2016/5/11/chartex" xmlns:cx6="http://schemas.microsoft.com/office/drawing/2016/5/12/chartex" xmlns:cx7="http://schemas.microsoft.com/office/drawing/2016/5/13/chartex" xmlns:cx8="http://schemas.microsoft.com/office/drawing/2016/5/14/chartex" xmlns:mc="http://schemas.openxmlformats.org/markup-compatibility/2006" xmlns:aink="http://schemas.microsoft.com/office/drawing/2016/ink" xmlns:am3d="http://schemas.microsoft.com/office/drawing/2017/model3d" xmlns:o="urn:schemas-microsoft-com:office:office" xmlns:oel="http://schemas.microsoft.com/office/2019/extlst" xmlns:r="http://schemas.openxmlformats.org/officeDocument/2006/relationships" xmlns:m="http://schemas.openxmlformats.org/officeDocument/2006/math" xmlns:v="urn:schemas-microsoft-com:vml" xmlns:wp14="http://schemas.microsoft.com/office/word/2010/wordprocessingDrawing" xmlns:wp="http://schemas.openxmlformats.org/drawingml/2006/wordprocessingDrawing" xmlns:w10="urn:schemas-microsoft-com:office:word" xmlns:w="http://schemas.openxmlformats.org/wordprocessingml/2006/main" xmlns:w14="http://schemas.microsoft.com/office/word/2010/wordml" xmlns:w15="http://schemas.microsoft.com/office/word/2012/wordml" xmlns:w16cex="http://schemas.microsoft.com/office/word/2018/wordml/cex" xmlns:w16cid="http://schemas.microsoft.com/office/word/2016/wordml/cid" xmlns:w16="http://schemas.microsoft.com/office/word/2018/wordml" xmlns:w16du="http://schemas.microsoft.com/office/word/2023/wordml/word16du" xmlns:w16sdtdh="http://schemas.microsoft.com/office/word/2020/wordml/sdtdatahash" xmlns:w16se="http://schemas.microsoft.com/office/word/2015/wordml/symex" xmlns:wpg="http://schemas.microsoft.com/office/word/2010/wordprocessingGroup" xmlns:wpi="http://schemas.microsoft.com/office/word/2010/wordprocessingInk" xmlns:wne="http://schemas.microsoft.com/office/word/2006/wordml" xmlns:wps="http://schemas.microsoft.com/office/word/2010/wordprocessingShape" mc:Ignorable="w14 w15 w16se w16cid w16 w16cex w16sdtdh w16du wp14">
+<w:footnotes xmlns:wpc="http://schemas.microsoft.com/office/word/2010/wordprocessingCanvas" xmlns:cx="http://schemas.microsoft.com/office/drawing/2014/chartex" xmlns:cx1="http://schemas.microsoft.com/office/drawing/2015/9/8/chartex" xmlns:cx2="http://schemas.microsoft.com/office/drawing/2015/10/21/chartex" xmlns:cx3="http://schemas.microsoft.com/office/drawing/2016/5/9/chartex" xmlns:cx4="http://schemas.microsoft.com/office/drawing/2016/5/10/chartex" xmlns:cx5="http://schemas.microsoft.com/office/drawing/2016/5/11/chartex" xmlns:cx6="http://schemas.microsoft.com/office/drawing/2016/5/12/chartex" xmlns:cx7="http://schemas.microsoft.com/office/drawing/2016/5/13/chartex" xmlns:cx8="http://schemas.microsoft.com/office/drawing/2016/5/14/chartex" xmlns:mc="http://schemas.openxmlformats.org/markup-compatibility/2006" xmlns:aink="http://schemas.microsoft.com/office/drawing/2016/ink" xmlns:am3d="http://schemas.microsoft.com/office/drawing/2017/model3d" xmlns:o="urn:schemas-microsoft-com:office:office" xmlns:oel="http://schemas.microsoft.com/office/2019/extlst" xmlns:r="http://schemas.openxmlformats.org/officeDocument/2006/relationships" xmlns:m="http://schemas.openxmlformats.org/officeDocument/2006/math" xmlns:v="urn:schemas-microsoft-com:vml" xmlns:wp14="http://schemas.microsoft.com/office/word/2010/wordprocessingDrawing" xmlns:wp="http://schemas.openxmlformats.org/drawingml/2006/wordprocessingDrawing" xmlns:w10="urn:schemas-microsoft-com:office:word" xmlns:w="http://schemas.openxmlformats.org/wordprocessingml/2006/main" xmlns:w14="http://schemas.microsoft.com/office/word/2010/wordml" xmlns:w15="http://schemas.microsoft.com/office/word/2012/wordml" xmlns:w16cex="http://schemas.microsoft.com/office/word/2018/wordml/cex" xmlns:w16cid="http://schemas.microsoft.com/office/word/2016/wordml/cid" xmlns:w16="http://schemas.microsoft.com/office/word/2018/wordml" xmlns:w16du="http://schemas.microsoft.com/office/word/2023/wordml/word16du" xmlns:w16sdtdh="http://schemas.microsoft.com/office/word/2020/wordml/sdtdatahash" xmlns:w16sdtfl="http://schemas.microsoft.com/office/word/2024/wordml/sdtformatlock" xmlns:w16se="http://schemas.microsoft.com/office/word/2015/wordml/symex" xmlns:wpg="http://schemas.microsoft.com/office/word/2010/wordprocessingGroup" xmlns:wpi="http://schemas.microsoft.com/office/word/2010/wordprocessingInk" xmlns:wne="http://schemas.microsoft.com/office/word/2006/wordml" xmlns:wps="http://schemas.microsoft.com/office/word/2010/wordprocessingShape" mc:Ignorable="w14 w15 w16se w16cid w16 w16cex w16sdtdh w16sdtfl w16du wp14">
   <w:footnote w:type="separator" w:id="-1">
     <w:p>
       <w:pPr>
@@ -1828,7 +2179,7 @@
 </file>
 
 <file path=word/numbering.xml><?xml version="1.0" encoding="utf-8"?>
-<w:numbering xmlns:wpc="http://schemas.microsoft.com/office/word/2010/wordprocessingCanvas" xmlns:cx="http://schemas.microsoft.com/office/drawing/2014/chartex" xmlns:cx1="http://schemas.microsoft.com/office/drawing/2015/9/8/chartex" xmlns:cx2="http://schemas.microsoft.com/office/drawing/2015/10/21/chartex" xmlns:cx3="http://schemas.microsoft.com/office/drawing/2016/5/9/chartex" xmlns:cx4="http://schemas.microsoft.com/office/drawing/2016/5/10/chartex" xmlns:cx5="http://schemas.microsoft.com/office/drawing/2016/5/11/chartex" xmlns:cx6="http://schemas.microsoft.com/office/drawing/2016/5/12/chartex" xmlns:cx7="http://schemas.microsoft.com/office/drawing/2016/5/13/chartex" xmlns:cx8="http://schemas.microsoft.com/office/drawing/2016/5/14/chartex" xmlns:mc="http://schemas.openxmlformats.org/markup-compatibility/2006" xmlns:aink="http://schemas.microsoft.com/office/drawing/2016/ink" xmlns:am3d="http://schemas.microsoft.com/office/drawing/2017/model3d" xmlns:o="urn:schemas-microsoft-com:office:office" xmlns:oel="http://schemas.microsoft.com/office/2019/extlst" xmlns:r="http://schemas.openxmlformats.org/officeDocument/2006/relationships" xmlns:m="http://schemas.openxmlformats.org/officeDocument/2006/math" xmlns:v="urn:schemas-microsoft-com:vml" xmlns:wp14="http://schemas.microsoft.com/office/word/2010/wordprocessingDrawing" xmlns:wp="http://schemas.openxmlformats.org/drawingml/2006/wordprocessingDrawing" xmlns:w10="urn:schemas-microsoft-com:office:word" xmlns:w="http://schemas.openxmlformats.org/wordprocessingml/2006/main" xmlns:w14="http://schemas.microsoft.com/office/word/2010/wordml" xmlns:w15="http://schemas.microsoft.com/office/word/2012/wordml" xmlns:w16cex="http://schemas.microsoft.com/office/word/2018/wordml/cex" xmlns:w16cid="http://schemas.microsoft.com/office/word/2016/wordml/cid" xmlns:w16="http://schemas.microsoft.com/office/word/2018/wordml" xmlns:w16du="http://schemas.microsoft.com/office/word/2023/wordml/word16du" xmlns:w16sdtdh="http://schemas.microsoft.com/office/word/2020/wordml/sdtdatahash" xmlns:w16se="http://schemas.microsoft.com/office/word/2015/wordml/symex" xmlns:wpg="http://schemas.microsoft.com/office/word/2010/wordprocessingGroup" xmlns:wpi="http://schemas.microsoft.com/office/word/2010/wordprocessingInk" xmlns:wne="http://schemas.microsoft.com/office/word/2006/wordml" xmlns:wps="http://schemas.microsoft.com/office/word/2010/wordprocessingShape" mc:Ignorable="w14 w15 w16se w16cid w16 w16cex w16sdtdh w16du wp14">
+<w:numbering xmlns:wpc="http://schemas.microsoft.com/office/word/2010/wordprocessingCanvas" xmlns:cx="http://schemas.microsoft.com/office/drawing/2014/chartex" xmlns:cx1="http://schemas.microsoft.com/office/drawing/2015/9/8/chartex" xmlns:cx2="http://schemas.microsoft.com/office/drawing/2015/10/21/chartex" xmlns:cx3="http://schemas.microsoft.com/office/drawing/2016/5/9/chartex" xmlns:cx4="http://schemas.microsoft.com/office/drawing/2016/5/10/chartex" xmlns:cx5="http://schemas.microsoft.com/office/drawing/2016/5/11/chartex" xmlns:cx6="http://schemas.microsoft.com/office/drawing/2016/5/12/chartex" xmlns:cx7="http://schemas.microsoft.com/office/drawing/2016/5/13/chartex" xmlns:cx8="http://schemas.microsoft.com/office/drawing/2016/5/14/chartex" xmlns:mc="http://schemas.openxmlformats.org/markup-compatibility/2006" xmlns:aink="http://schemas.microsoft.com/office/drawing/2016/ink" xmlns:am3d="http://schemas.microsoft.com/office/drawing/2017/model3d" xmlns:o="urn:schemas-microsoft-com:office:office" xmlns:oel="http://schemas.microsoft.com/office/2019/extlst" xmlns:r="http://schemas.openxmlformats.org/officeDocument/2006/relationships" xmlns:m="http://schemas.openxmlformats.org/officeDocument/2006/math" xmlns:v="urn:schemas-microsoft-com:vml" xmlns:wp14="http://schemas.microsoft.com/office/word/2010/wordprocessingDrawing" xmlns:wp="http://schemas.openxmlformats.org/drawingml/2006/wordprocessingDrawing" xmlns:w10="urn:schemas-microsoft-com:office:word" xmlns:w="http://schemas.openxmlformats.org/wordprocessingml/2006/main" xmlns:w14="http://schemas.microsoft.com/office/word/2010/wordml" xmlns:w15="http://schemas.microsoft.com/office/word/2012/wordml" xmlns:w16cex="http://schemas.microsoft.com/office/word/2018/wordml/cex" xmlns:w16cid="http://schemas.microsoft.com/office/word/2016/wordml/cid" xmlns:w16="http://schemas.microsoft.com/office/word/2018/wordml" xmlns:w16du="http://schemas.microsoft.com/office/word/2023/wordml/word16du" xmlns:w16sdtdh="http://schemas.microsoft.com/office/word/2020/wordml/sdtdatahash" xmlns:w16sdtfl="http://schemas.microsoft.com/office/word/2024/wordml/sdtformatlock" xmlns:w16se="http://schemas.microsoft.com/office/word/2015/wordml/symex" xmlns:wpg="http://schemas.microsoft.com/office/word/2010/wordprocessingGroup" xmlns:wpi="http://schemas.microsoft.com/office/word/2010/wordprocessingInk" xmlns:wne="http://schemas.microsoft.com/office/word/2006/wordml" xmlns:wps="http://schemas.microsoft.com/office/word/2010/wordprocessingShape" mc:Ignorable="w14 w15 w16se w16cid w16 w16cex w16sdtdh w16sdtfl w16du wp14">
   <w:abstractNum w:abstractNumId="0" w15:restartNumberingAfterBreak="0">
     <w:nsid w:val="16F20477"/>
     <w:multiLevelType w:val="multilevel"/>
@@ -2157,7 +2508,7 @@
 </file>
 
 <file path=word/styles.xml><?xml version="1.0" encoding="utf-8"?>
-<w:styles xmlns:mc="http://schemas.openxmlformats.org/markup-compatibility/2006" xmlns:r="http://schemas.openxmlformats.org/officeDocument/2006/relationships" xmlns:w="http://schemas.openxmlformats.org/wordprocessingml/2006/main" xmlns:w14="http://schemas.microsoft.com/office/word/2010/wordml" xmlns:w15="http://schemas.microsoft.com/office/word/2012/wordml" xmlns:w16cex="http://schemas.microsoft.com/office/word/2018/wordml/cex" xmlns:w16cid="http://schemas.microsoft.com/office/word/2016/wordml/cid" xmlns:w16="http://schemas.microsoft.com/office/word/2018/wordml" xmlns:w16du="http://schemas.microsoft.com/office/word/2023/wordml/word16du" xmlns:w16sdtdh="http://schemas.microsoft.com/office/word/2020/wordml/sdtdatahash" xmlns:w16se="http://schemas.microsoft.com/office/word/2015/wordml/symex" mc:Ignorable="w14 w15 w16se w16cid w16 w16cex w16sdtdh w16du">
+<w:styles xmlns:mc="http://schemas.openxmlformats.org/markup-compatibility/2006" xmlns:r="http://schemas.openxmlformats.org/officeDocument/2006/relationships" xmlns:w="http://schemas.openxmlformats.org/wordprocessingml/2006/main" xmlns:w14="http://schemas.microsoft.com/office/word/2010/wordml" xmlns:w15="http://schemas.microsoft.com/office/word/2012/wordml" xmlns:w16cex="http://schemas.microsoft.com/office/word/2018/wordml/cex" xmlns:w16cid="http://schemas.microsoft.com/office/word/2016/wordml/cid" xmlns:w16="http://schemas.microsoft.com/office/word/2018/wordml" xmlns:w16du="http://schemas.microsoft.com/office/word/2023/wordml/word16du" xmlns:w16sdtdh="http://schemas.microsoft.com/office/word/2020/wordml/sdtdatahash" xmlns:w16sdtfl="http://schemas.microsoft.com/office/word/2024/wordml/sdtformatlock" xmlns:w16se="http://schemas.microsoft.com/office/word/2015/wordml/symex" mc:Ignorable="w14 w15 w16se w16cid w16 w16cex w16sdtdh w16sdtfl w16du">
   <w:docDefaults>
     <w:rPrDefault>
       <w:rPr>

</xml_diff>